<commit_message>
Final ver of l. 1
</commit_message>
<xml_diff>
--- a/Lectures/Lecture  1.docx
+++ b/Lectures/Lecture  1.docx
@@ -46,7 +46,6 @@
           <w:szCs w:val="24"/>
         </w:rPr>
       </w:pPr>
-      <w:proofErr w:type="gramStart"/>
       <w:r>
         <w:rPr>
           <w:sz w:val="24"/>
@@ -92,7 +91,6 @@
         </w:rPr>
         <w:t>, вобравший в себя лучшее из миров функционального, императивного и объектно-ориентированного программирования.</w:t>
       </w:r>
-      <w:proofErr w:type="gramEnd"/>
     </w:p>
     <w:p>
       <w:pPr>
@@ -312,39 +310,7 @@
           <w:sz w:val="24"/>
           <w:szCs w:val="24"/>
         </w:rPr>
-        <w:t xml:space="preserve">, изобретённого </w:t>
-      </w:r>
-      <w:proofErr w:type="spellStart"/>
-      <w:r>
-        <w:rPr>
-          <w:sz w:val="24"/>
-          <w:szCs w:val="24"/>
-        </w:rPr>
-        <w:t>Алонзо</w:t>
-      </w:r>
-      <w:proofErr w:type="spellEnd"/>
-      <w:r>
-        <w:rPr>
-          <w:sz w:val="24"/>
-          <w:szCs w:val="24"/>
-        </w:rPr>
-        <w:t xml:space="preserve"> </w:t>
-      </w:r>
-      <w:proofErr w:type="spellStart"/>
-      <w:r>
-        <w:rPr>
-          <w:sz w:val="24"/>
-          <w:szCs w:val="24"/>
-        </w:rPr>
-        <w:t>Чёрчем</w:t>
-      </w:r>
-      <w:proofErr w:type="spellEnd"/>
-      <w:r>
-        <w:rPr>
-          <w:sz w:val="24"/>
-          <w:szCs w:val="24"/>
-        </w:rPr>
-        <w:t>: мы можем представить вычисление как задание и прим</w:t>
+        <w:t>, изобретённого Алонзо Чёрчем: мы можем представить вычисление как задание и прим</w:t>
       </w:r>
       <w:r>
         <w:rPr>
@@ -698,7 +664,6 @@
           <w:lang w:val="en-US"/>
         </w:rPr>
       </w:pPr>
-      <w:proofErr w:type="gramStart"/>
       <w:r>
         <w:rPr>
           <w:rFonts w:ascii="Consolas" w:hAnsi="Consolas" w:cs="Consolas"/>
@@ -710,7 +675,6 @@
         </w:rPr>
         <w:t>let</w:t>
       </w:r>
-      <w:proofErr w:type="gramEnd"/>
       <w:r>
         <w:rPr>
           <w:rFonts w:ascii="Consolas" w:hAnsi="Consolas" w:cs="Consolas"/>
@@ -877,7 +841,6 @@
           <w:highlight w:val="black"/>
         </w:rPr>
       </w:pPr>
-      <w:proofErr w:type="spellStart"/>
       <w:r>
         <w:rPr>
           <w:rFonts w:ascii="Consolas" w:hAnsi="Consolas" w:cs="Consolas"/>
@@ -888,7 +851,6 @@
         </w:rPr>
         <w:t>let</w:t>
       </w:r>
-      <w:proofErr w:type="spellEnd"/>
       <w:r>
         <w:rPr>
           <w:rFonts w:ascii="Consolas" w:hAnsi="Consolas" w:cs="Consolas"/>
@@ -967,20 +929,8 @@
           <w:szCs w:val="19"/>
           <w:highlight w:val="black"/>
         </w:rPr>
-        <w:t xml:space="preserve">//вещественное число, тип: </w:t>
-      </w:r>
-      <w:proofErr w:type="spellStart"/>
-      <w:r>
-        <w:rPr>
-          <w:rFonts w:ascii="Consolas" w:hAnsi="Consolas" w:cs="Consolas"/>
-          <w:color w:val="608B4E"/>
-          <w:sz w:val="19"/>
-          <w:szCs w:val="19"/>
-          <w:highlight w:val="black"/>
-        </w:rPr>
-        <w:t>float</w:t>
-      </w:r>
-      <w:proofErr w:type="spellEnd"/>
+        <w:t>//вещественное число, тип: float</w:t>
+      </w:r>
     </w:p>
     <w:p>
       <w:pPr>
@@ -997,7 +947,6 @@
           <w:lang w:val="en-US"/>
         </w:rPr>
       </w:pPr>
-      <w:proofErr w:type="gramStart"/>
       <w:r>
         <w:rPr>
           <w:rFonts w:ascii="Consolas" w:hAnsi="Consolas" w:cs="Consolas"/>
@@ -1009,19 +958,17 @@
         </w:rPr>
         <w:t>let</w:t>
       </w:r>
-      <w:proofErr w:type="gramEnd"/>
-      <w:r>
-        <w:rPr>
-          <w:rFonts w:ascii="Consolas" w:hAnsi="Consolas" w:cs="Consolas"/>
-          <w:color w:val="DCDCDC"/>
-          <w:sz w:val="19"/>
-          <w:szCs w:val="19"/>
-          <w:highlight w:val="black"/>
-          <w:lang w:val="en-US"/>
-        </w:rPr>
-        <w:t xml:space="preserve"> </w:t>
-      </w:r>
-      <w:proofErr w:type="spellStart"/>
+      <w:r>
+        <w:rPr>
+          <w:rFonts w:ascii="Consolas" w:hAnsi="Consolas" w:cs="Consolas"/>
+          <w:color w:val="DCDCDC"/>
+          <w:sz w:val="19"/>
+          <w:szCs w:val="19"/>
+          <w:highlight w:val="black"/>
+          <w:lang w:val="en-US"/>
+        </w:rPr>
+        <w:t xml:space="preserve"> </w:t>
+      </w:r>
       <w:r>
         <w:rPr>
           <w:rFonts w:ascii="Consolas" w:hAnsi="Consolas" w:cs="Consolas"/>
@@ -1033,7 +980,6 @@
         </w:rPr>
         <w:t>str</w:t>
       </w:r>
-      <w:proofErr w:type="spellEnd"/>
       <w:r>
         <w:rPr>
           <w:rFonts w:ascii="Consolas" w:hAnsi="Consolas" w:cs="Consolas"/>
@@ -1076,31 +1022,7 @@
           <w:highlight w:val="black"/>
           <w:lang w:val="en-US"/>
         </w:rPr>
-        <w:t xml:space="preserve">"This is </w:t>
-      </w:r>
-      <w:proofErr w:type="spellStart"/>
-      <w:r>
-        <w:rPr>
-          <w:rFonts w:ascii="Consolas" w:hAnsi="Consolas" w:cs="Consolas"/>
-          <w:color w:val="D69D85"/>
-          <w:sz w:val="19"/>
-          <w:szCs w:val="19"/>
-          <w:highlight w:val="black"/>
-          <w:lang w:val="en-US"/>
-        </w:rPr>
-        <w:t>BlackJack</w:t>
-      </w:r>
-      <w:proofErr w:type="spellEnd"/>
-      <w:r>
-        <w:rPr>
-          <w:rFonts w:ascii="Consolas" w:hAnsi="Consolas" w:cs="Consolas"/>
-          <w:color w:val="D69D85"/>
-          <w:sz w:val="19"/>
-          <w:szCs w:val="19"/>
-          <w:highlight w:val="black"/>
-          <w:lang w:val="en-US"/>
-        </w:rPr>
-        <w:t>!"</w:t>
+        <w:t>"This is BlackJack!"</w:t>
       </w:r>
       <w:r>
         <w:rPr>
@@ -1176,7 +1098,6 @@
           <w:lang w:val="en-US"/>
         </w:rPr>
       </w:pPr>
-      <w:proofErr w:type="gramStart"/>
       <w:r>
         <w:rPr>
           <w:rFonts w:ascii="Consolas" w:hAnsi="Consolas" w:cs="Consolas"/>
@@ -1188,7 +1109,6 @@
         </w:rPr>
         <w:t>let</w:t>
       </w:r>
-      <w:proofErr w:type="gramEnd"/>
       <w:r>
         <w:rPr>
           <w:rFonts w:ascii="Consolas" w:hAnsi="Consolas" w:cs="Consolas"/>
@@ -1666,7 +1586,6 @@
         </w:rPr>
         <w:t>(</w:t>
       </w:r>
-      <w:proofErr w:type="spellStart"/>
       <w:r>
         <w:rPr>
           <w:rFonts w:ascii="Consolas" w:hAnsi="Consolas" w:cs="Consolas"/>
@@ -1678,7 +1597,6 @@
         </w:rPr>
         <w:t>int</w:t>
       </w:r>
-      <w:proofErr w:type="spellEnd"/>
       <w:r>
         <w:rPr>
           <w:rFonts w:ascii="Consolas" w:hAnsi="Consolas" w:cs="Consolas"/>
@@ -1844,8 +1762,6 @@
           <w:szCs w:val="24"/>
         </w:rPr>
       </w:pPr>
-      <w:proofErr w:type="spellStart"/>
-      <w:proofErr w:type="gramStart"/>
       <w:r>
         <w:rPr>
           <w:rFonts w:ascii="Consolas" w:hAnsi="Consolas" w:cs="Consolas"/>
@@ -1857,8 +1773,6 @@
         </w:rPr>
         <w:t>int</w:t>
       </w:r>
-      <w:proofErr w:type="spellEnd"/>
-      <w:proofErr w:type="gramEnd"/>
       <w:r>
         <w:rPr>
           <w:rFonts w:ascii="Consolas" w:hAnsi="Consolas" w:cs="Consolas"/>
@@ -2121,7 +2035,6 @@
         </w:rPr>
         <w:t>(</w:t>
       </w:r>
-      <w:proofErr w:type="spellStart"/>
       <w:r>
         <w:rPr>
           <w:rFonts w:ascii="Consolas" w:hAnsi="Consolas" w:cs="Consolas"/>
@@ -2132,7 +2045,6 @@
         </w:rPr>
         <w:t>fun</w:t>
       </w:r>
-      <w:proofErr w:type="spellEnd"/>
       <w:r>
         <w:rPr>
           <w:rFonts w:ascii="Consolas" w:hAnsi="Consolas" w:cs="Consolas"/>
@@ -2251,42 +2163,8 @@
           <w:szCs w:val="19"/>
           <w:highlight w:val="black"/>
         </w:rPr>
-        <w:t xml:space="preserve">//функция, тип: </w:t>
-      </w:r>
-      <w:proofErr w:type="spellStart"/>
-      <w:r>
-        <w:rPr>
-          <w:rFonts w:ascii="Consolas" w:hAnsi="Consolas" w:cs="Consolas"/>
-          <w:color w:val="608B4E"/>
-          <w:sz w:val="19"/>
-          <w:szCs w:val="19"/>
-          <w:highlight w:val="black"/>
-        </w:rPr>
-        <w:t>int</w:t>
-      </w:r>
-      <w:proofErr w:type="spellEnd"/>
-      <w:r>
-        <w:rPr>
-          <w:rFonts w:ascii="Consolas" w:hAnsi="Consolas" w:cs="Consolas"/>
-          <w:color w:val="608B4E"/>
-          <w:sz w:val="19"/>
-          <w:szCs w:val="19"/>
-          <w:highlight w:val="black"/>
-        </w:rPr>
-        <w:t xml:space="preserve"> -&gt; </w:t>
-      </w:r>
-      <w:proofErr w:type="spellStart"/>
-      <w:r>
-        <w:rPr>
-          <w:rFonts w:ascii="Consolas" w:hAnsi="Consolas" w:cs="Consolas"/>
-          <w:color w:val="608B4E"/>
-          <w:sz w:val="19"/>
-          <w:szCs w:val="19"/>
-          <w:highlight w:val="black"/>
-        </w:rPr>
-        <w:t>int</w:t>
-      </w:r>
-      <w:proofErr w:type="spellEnd"/>
+        <w:t>//функция, тип: int -&gt; int</w:t>
+      </w:r>
     </w:p>
     <w:p>
       <w:pPr>
@@ -2312,7 +2190,6 @@
           <w:szCs w:val="24"/>
         </w:rPr>
       </w:pPr>
-      <w:proofErr w:type="spellStart"/>
       <w:r>
         <w:rPr>
           <w:rFonts w:ascii="Consolas" w:hAnsi="Consolas" w:cs="Consolas"/>
@@ -2323,7 +2200,6 @@
         </w:rPr>
         <w:t>let</w:t>
       </w:r>
-      <w:proofErr w:type="spellEnd"/>
       <w:r>
         <w:rPr>
           <w:rFonts w:ascii="Consolas" w:hAnsi="Consolas" w:cs="Consolas"/>
@@ -2374,7 +2250,6 @@
         </w:rPr>
         <w:t xml:space="preserve"> (</w:t>
       </w:r>
-      <w:proofErr w:type="spellStart"/>
       <w:r>
         <w:rPr>
           <w:rFonts w:ascii="Consolas" w:hAnsi="Consolas" w:cs="Consolas"/>
@@ -2385,7 +2260,6 @@
         </w:rPr>
         <w:t>fun</w:t>
       </w:r>
-      <w:proofErr w:type="spellEnd"/>
       <w:r>
         <w:rPr>
           <w:rFonts w:ascii="Consolas" w:hAnsi="Consolas" w:cs="Consolas"/>
@@ -2521,7 +2395,6 @@
           <w:szCs w:val="24"/>
         </w:rPr>
       </w:pPr>
-      <w:proofErr w:type="spellStart"/>
       <w:r>
         <w:rPr>
           <w:rFonts w:ascii="Consolas" w:hAnsi="Consolas" w:cs="Consolas"/>
@@ -2532,7 +2405,6 @@
         </w:rPr>
         <w:t>let</w:t>
       </w:r>
-      <w:proofErr w:type="spellEnd"/>
       <w:r>
         <w:rPr>
           <w:rFonts w:ascii="Consolas" w:hAnsi="Consolas" w:cs="Consolas"/>
@@ -2764,7 +2636,6 @@
         </w:rPr>
         <w:t>(</w:t>
       </w:r>
-      <w:proofErr w:type="spellStart"/>
       <w:r>
         <w:rPr>
           <w:rFonts w:ascii="Consolas" w:hAnsi="Consolas" w:cs="Consolas"/>
@@ -2775,7 +2646,6 @@
         </w:rPr>
         <w:t>fun</w:t>
       </w:r>
-      <w:proofErr w:type="spellEnd"/>
       <w:r>
         <w:rPr>
           <w:rFonts w:ascii="Consolas" w:hAnsi="Consolas" w:cs="Consolas"/>
@@ -3009,23 +2879,7 @@
           <w:sz w:val="24"/>
           <w:szCs w:val="24"/>
         </w:rPr>
-        <w:t>Функции можно передавать как аргументы других функций, например</w:t>
-      </w:r>
-      <w:proofErr w:type="gramStart"/>
-      <w:r>
-        <w:rPr>
-          <w:sz w:val="24"/>
-          <w:szCs w:val="24"/>
-        </w:rPr>
-        <w:t>,</w:t>
-      </w:r>
-      <w:proofErr w:type="gramEnd"/>
-      <w:r>
-        <w:rPr>
-          <w:sz w:val="24"/>
-          <w:szCs w:val="24"/>
-        </w:rPr>
-        <w:t xml:space="preserve"> следующая фун</w:t>
+        <w:t>Функции можно передавать как аргументы других функций, например, следующая фун</w:t>
       </w:r>
       <w:r>
         <w:rPr>
@@ -3094,7 +2948,6 @@
           <w:lang w:val="en-US"/>
         </w:rPr>
       </w:pPr>
-      <w:proofErr w:type="gramStart"/>
       <w:r>
         <w:rPr>
           <w:rFonts w:ascii="Consolas" w:hAnsi="Consolas" w:cs="Consolas"/>
@@ -3106,7 +2959,6 @@
         </w:rPr>
         <w:t>let</w:t>
       </w:r>
-      <w:proofErr w:type="gramEnd"/>
       <w:r>
         <w:rPr>
           <w:rFonts w:ascii="Consolas" w:hAnsi="Consolas" w:cs="Consolas"/>
@@ -3323,7 +3175,6 @@
         </w:rPr>
         <w:t xml:space="preserve"> (</w:t>
       </w:r>
-      <w:proofErr w:type="spellStart"/>
       <w:r>
         <w:rPr>
           <w:rFonts w:ascii="Consolas" w:hAnsi="Consolas" w:cs="Consolas"/>
@@ -3334,7 +3185,6 @@
         </w:rPr>
         <w:t>fun</w:t>
       </w:r>
-      <w:proofErr w:type="spellEnd"/>
       <w:r>
         <w:rPr>
           <w:rFonts w:ascii="Consolas" w:hAnsi="Consolas" w:cs="Consolas"/>
@@ -3885,7 +3735,6 @@
         </w:rPr>
         <w:t xml:space="preserve">не простые, а </w:t>
       </w:r>
-      <w:proofErr w:type="spellStart"/>
       <w:r>
         <w:rPr>
           <w:rFonts w:eastAsiaTheme="minorEastAsia"/>
@@ -3895,7 +3744,6 @@
         </w:rPr>
         <w:t>каррированные</w:t>
       </w:r>
-      <w:proofErr w:type="spellEnd"/>
       <w:r>
         <w:rPr>
           <w:rFonts w:eastAsiaTheme="minorEastAsia"/>
@@ -3920,33 +3768,32 @@
           <w:sz w:val="24"/>
           <w:szCs w:val="24"/>
         </w:rPr>
-        <w:t xml:space="preserve">, в честь математика </w:t>
-      </w:r>
-      <w:proofErr w:type="spellStart"/>
+        <w:t xml:space="preserve">, в честь математика Хаскелла Карри). Это не значит, что кто-то добавил в них индийскую приправу </w:t>
+      </w:r>
       <w:r>
         <w:rPr>
           <w:rFonts w:eastAsiaTheme="minorEastAsia"/>
           <w:sz w:val="24"/>
           <w:szCs w:val="24"/>
         </w:rPr>
-        <w:t>Хаскелла</w:t>
-      </w:r>
-      <w:proofErr w:type="spellEnd"/>
+        <w:sym w:font="Wingdings" w:char="F04A"/>
+      </w:r>
       <w:r>
         <w:rPr>
           <w:rFonts w:eastAsiaTheme="minorEastAsia"/>
           <w:sz w:val="24"/>
           <w:szCs w:val="24"/>
         </w:rPr>
-        <w:t xml:space="preserve"> Карри). Это не значит, что кто-то добавил в них индийскую приправу </w:t>
+        <w:t xml:space="preserve">, а значит то, что если функция принимает </w:t>
       </w:r>
       <w:r>
         <w:rPr>
           <w:rFonts w:eastAsiaTheme="minorEastAsia"/>
           <w:sz w:val="24"/>
           <w:szCs w:val="24"/>
-        </w:rPr>
-        <w:sym w:font="Wingdings" w:char="F04A"/>
+          <w:lang w:val="en-US"/>
+        </w:rPr>
+        <w:t>n</w:t>
       </w:r>
       <w:r>
         <w:rPr>
@@ -3954,13 +3801,21 @@
           <w:sz w:val="24"/>
           <w:szCs w:val="24"/>
         </w:rPr>
-        <w:t xml:space="preserve">, а значит то, что если функция принимает </w:t>
+        <w:t xml:space="preserve"> </w:t>
       </w:r>
       <w:r>
         <w:rPr>
           <w:rFonts w:eastAsiaTheme="minorEastAsia"/>
           <w:sz w:val="24"/>
           <w:szCs w:val="24"/>
+        </w:rPr>
+        <w:t xml:space="preserve">аргументов, то на самом деле она принимает только один аргумент и возвращает функцию, которая принимает </w:t>
+      </w:r>
+      <w:r>
+        <w:rPr>
+          <w:rFonts w:eastAsiaTheme="minorEastAsia"/>
+          <w:sz w:val="24"/>
+          <w:szCs w:val="24"/>
           <w:lang w:val="en-US"/>
         </w:rPr>
         <w:t>n</w:t>
@@ -3971,7 +3826,7 @@
           <w:sz w:val="24"/>
           <w:szCs w:val="24"/>
         </w:rPr>
-        <w:t xml:space="preserve"> </w:t>
+        <w:t xml:space="preserve">-1 </w:t>
       </w:r>
       <w:r>
         <w:rPr>
@@ -3979,16 +3834,15 @@
           <w:sz w:val="24"/>
           <w:szCs w:val="24"/>
         </w:rPr>
-        <w:t xml:space="preserve">аргументов, то на самом деле она принимает только один аргумент и возвращает функцию, которая принимает </w:t>
+        <w:t>аргументов, в свою оч</w:t>
       </w:r>
       <w:r>
         <w:rPr>
           <w:rFonts w:eastAsiaTheme="minorEastAsia"/>
           <w:sz w:val="24"/>
           <w:szCs w:val="24"/>
-          <w:lang w:val="en-US"/>
-        </w:rPr>
-        <w:t>n</w:t>
+        </w:rPr>
+        <w:t>е</w:t>
       </w:r>
       <w:r>
         <w:rPr>
@@ -3996,49 +3850,7 @@
           <w:sz w:val="24"/>
           <w:szCs w:val="24"/>
         </w:rPr>
-        <w:t xml:space="preserve">-1 </w:t>
-      </w:r>
-      <w:r>
-        <w:rPr>
-          <w:rFonts w:eastAsiaTheme="minorEastAsia"/>
-          <w:sz w:val="24"/>
-          <w:szCs w:val="24"/>
-        </w:rPr>
-        <w:t xml:space="preserve">аргументов, в свою </w:t>
-      </w:r>
-      <w:proofErr w:type="gramStart"/>
-      <w:r>
-        <w:rPr>
-          <w:rFonts w:eastAsiaTheme="minorEastAsia"/>
-          <w:sz w:val="24"/>
-          <w:szCs w:val="24"/>
-        </w:rPr>
-        <w:t>оч</w:t>
-      </w:r>
-      <w:r>
-        <w:rPr>
-          <w:rFonts w:eastAsiaTheme="minorEastAsia"/>
-          <w:sz w:val="24"/>
-          <w:szCs w:val="24"/>
-        </w:rPr>
-        <w:t>е</w:t>
-      </w:r>
-      <w:r>
-        <w:rPr>
-          <w:rFonts w:eastAsiaTheme="minorEastAsia"/>
-          <w:sz w:val="24"/>
-          <w:szCs w:val="24"/>
-        </w:rPr>
-        <w:t>редь</w:t>
-      </w:r>
-      <w:proofErr w:type="gramEnd"/>
-      <w:r>
-        <w:rPr>
-          <w:rFonts w:eastAsiaTheme="minorEastAsia"/>
-          <w:sz w:val="24"/>
-          <w:szCs w:val="24"/>
-        </w:rPr>
-        <w:t xml:space="preserve"> принимающую только один аргумент и возвращающую функцию, которая приним</w:t>
+        <w:t>редь принимающую только один аргумент и возвращающую функцию, которая приним</w:t>
       </w:r>
       <w:r>
         <w:rPr>
@@ -4114,7 +3926,6 @@
           <w:highlight w:val="black"/>
         </w:rPr>
       </w:pPr>
-      <w:proofErr w:type="spellStart"/>
       <w:r>
         <w:rPr>
           <w:rFonts w:ascii="Consolas" w:hAnsi="Consolas" w:cs="Consolas"/>
@@ -4125,18 +3936,16 @@
         </w:rPr>
         <w:t>let</w:t>
       </w:r>
-      <w:proofErr w:type="spellEnd"/>
-      <w:r>
-        <w:rPr>
-          <w:rFonts w:ascii="Consolas" w:hAnsi="Consolas" w:cs="Consolas"/>
-          <w:color w:val="DCDCDC"/>
-          <w:sz w:val="19"/>
-          <w:szCs w:val="19"/>
-          <w:highlight w:val="black"/>
-        </w:rPr>
-        <w:t xml:space="preserve"> </w:t>
-      </w:r>
-      <w:proofErr w:type="spellStart"/>
+      <w:r>
+        <w:rPr>
+          <w:rFonts w:ascii="Consolas" w:hAnsi="Consolas" w:cs="Consolas"/>
+          <w:color w:val="DCDCDC"/>
+          <w:sz w:val="19"/>
+          <w:szCs w:val="19"/>
+          <w:highlight w:val="black"/>
+        </w:rPr>
+        <w:t xml:space="preserve"> </w:t>
+      </w:r>
       <w:r>
         <w:rPr>
           <w:rFonts w:ascii="Consolas" w:hAnsi="Consolas" w:cs="Consolas"/>
@@ -4147,7 +3956,6 @@
         </w:rPr>
         <w:t>add</w:t>
       </w:r>
-      <w:proofErr w:type="spellEnd"/>
       <w:r>
         <w:rPr>
           <w:rFonts w:ascii="Consolas" w:hAnsi="Consolas" w:cs="Consolas"/>
@@ -4421,7 +4229,6 @@
           <w:lang w:val="en-US"/>
         </w:rPr>
       </w:pPr>
-      <w:proofErr w:type="gramStart"/>
       <w:r>
         <w:rPr>
           <w:rFonts w:ascii="Consolas" w:hAnsi="Consolas" w:cs="Consolas"/>
@@ -4433,19 +4240,17 @@
         </w:rPr>
         <w:t>let</w:t>
       </w:r>
-      <w:proofErr w:type="gramEnd"/>
-      <w:r>
-        <w:rPr>
-          <w:rFonts w:ascii="Consolas" w:hAnsi="Consolas" w:cs="Consolas"/>
-          <w:color w:val="DCDCDC"/>
-          <w:sz w:val="19"/>
-          <w:szCs w:val="19"/>
-          <w:highlight w:val="black"/>
-          <w:lang w:val="en-US"/>
-        </w:rPr>
-        <w:t xml:space="preserve"> </w:t>
-      </w:r>
-      <w:proofErr w:type="spellStart"/>
+      <w:r>
+        <w:rPr>
+          <w:rFonts w:ascii="Consolas" w:hAnsi="Consolas" w:cs="Consolas"/>
+          <w:color w:val="DCDCDC"/>
+          <w:sz w:val="19"/>
+          <w:szCs w:val="19"/>
+          <w:highlight w:val="black"/>
+          <w:lang w:val="en-US"/>
+        </w:rPr>
+        <w:t xml:space="preserve"> </w:t>
+      </w:r>
       <w:r>
         <w:rPr>
           <w:rFonts w:ascii="Consolas" w:hAnsi="Consolas" w:cs="Consolas"/>
@@ -4457,7 +4262,6 @@
         </w:rPr>
         <w:t>addFive</w:t>
       </w:r>
-      <w:proofErr w:type="spellEnd"/>
       <w:r>
         <w:rPr>
           <w:rFonts w:ascii="Consolas" w:hAnsi="Consolas" w:cs="Consolas"/>
@@ -4557,8 +4361,6 @@
           <w:lang w:val="en-US"/>
         </w:rPr>
       </w:pPr>
-      <w:proofErr w:type="spellStart"/>
-      <w:proofErr w:type="gramStart"/>
       <w:r>
         <w:rPr>
           <w:rFonts w:ascii="Consolas" w:hAnsi="Consolas" w:cs="Consolas"/>
@@ -4570,8 +4372,6 @@
         </w:rPr>
         <w:t>addFive</w:t>
       </w:r>
-      <w:proofErr w:type="spellEnd"/>
-      <w:proofErr w:type="gramEnd"/>
       <w:r>
         <w:rPr>
           <w:rFonts w:ascii="Consolas" w:hAnsi="Consolas" w:cs="Consolas"/>
@@ -4658,7 +4458,6 @@
         </w:rPr>
         <w:t xml:space="preserve"> </w:t>
       </w:r>
-      <w:proofErr w:type="spellStart"/>
       <w:r>
         <w:rPr>
           <w:rFonts w:eastAsiaTheme="minorEastAsia"/>
@@ -4668,7 +4467,6 @@
         </w:rPr>
         <w:t>addFive</w:t>
       </w:r>
-      <w:proofErr w:type="spellEnd"/>
       <w:r>
         <w:rPr>
           <w:rFonts w:eastAsiaTheme="minorEastAsia"/>
@@ -4755,7 +4553,6 @@
         </w:rPr>
         <w:t xml:space="preserve">Как вы думаете, что делает функция </w:t>
       </w:r>
-      <w:proofErr w:type="spellStart"/>
       <w:r>
         <w:rPr>
           <w:rFonts w:eastAsiaTheme="minorEastAsia"/>
@@ -4766,7 +4563,6 @@
         </w:rPr>
         <w:t>doSomething</w:t>
       </w:r>
-      <w:proofErr w:type="spellEnd"/>
       <w:r>
         <w:rPr>
           <w:rFonts w:eastAsiaTheme="minorEastAsia"/>
@@ -4787,7 +4583,6 @@
           <w:lang w:val="en-US"/>
         </w:rPr>
       </w:pPr>
-      <w:proofErr w:type="gramStart"/>
       <w:r>
         <w:rPr>
           <w:rFonts w:ascii="Consolas" w:hAnsi="Consolas" w:cs="Consolas"/>
@@ -4799,19 +4594,17 @@
         </w:rPr>
         <w:t>let</w:t>
       </w:r>
-      <w:proofErr w:type="gramEnd"/>
-      <w:r>
-        <w:rPr>
-          <w:rFonts w:ascii="Consolas" w:hAnsi="Consolas" w:cs="Consolas"/>
-          <w:color w:val="DCDCDC"/>
-          <w:sz w:val="19"/>
-          <w:szCs w:val="19"/>
-          <w:highlight w:val="black"/>
-          <w:lang w:val="en-US"/>
-        </w:rPr>
-        <w:t xml:space="preserve"> </w:t>
-      </w:r>
-      <w:proofErr w:type="spellStart"/>
+      <w:r>
+        <w:rPr>
+          <w:rFonts w:ascii="Consolas" w:hAnsi="Consolas" w:cs="Consolas"/>
+          <w:color w:val="DCDCDC"/>
+          <w:sz w:val="19"/>
+          <w:szCs w:val="19"/>
+          <w:highlight w:val="black"/>
+          <w:lang w:val="en-US"/>
+        </w:rPr>
+        <w:t xml:space="preserve"> </w:t>
+      </w:r>
       <w:r>
         <w:rPr>
           <w:rFonts w:ascii="Consolas" w:hAnsi="Consolas" w:cs="Consolas"/>
@@ -4823,7 +4616,6 @@
         </w:rPr>
         <w:t>doSomething</w:t>
       </w:r>
-      <w:proofErr w:type="spellEnd"/>
       <w:r>
         <w:rPr>
           <w:rFonts w:ascii="Consolas" w:hAnsi="Consolas" w:cs="Consolas"/>
@@ -5252,7 +5044,6 @@
         </w:rPr>
         <w:t xml:space="preserve">, предваряемое типом элементов списка. Например, </w:t>
       </w:r>
-      <w:proofErr w:type="spellStart"/>
       <w:r>
         <w:rPr>
           <w:rFonts w:ascii="Consolas" w:eastAsiaTheme="minorEastAsia" w:hAnsi="Consolas" w:cs="Consolas"/>
@@ -5262,7 +5053,6 @@
         </w:rPr>
         <w:t>int</w:t>
       </w:r>
-      <w:proofErr w:type="spellEnd"/>
       <w:r>
         <w:rPr>
           <w:rFonts w:ascii="Consolas" w:eastAsiaTheme="minorEastAsia" w:hAnsi="Consolas" w:cs="Consolas"/>
@@ -5338,7 +5128,6 @@
         </w:rPr>
         <w:t xml:space="preserve">список строк, </w:t>
       </w:r>
-      <w:proofErr w:type="spellStart"/>
       <w:r>
         <w:rPr>
           <w:rFonts w:ascii="Consolas" w:eastAsiaTheme="minorEastAsia" w:hAnsi="Consolas" w:cs="Consolas"/>
@@ -5348,7 +5137,6 @@
         </w:rPr>
         <w:t>int</w:t>
       </w:r>
-      <w:proofErr w:type="spellEnd"/>
       <w:r>
         <w:rPr>
           <w:rFonts w:ascii="Consolas" w:eastAsiaTheme="minorEastAsia" w:hAnsi="Consolas" w:cs="Consolas"/>
@@ -5374,7 +5162,6 @@
         </w:rPr>
         <w:t xml:space="preserve"> </w:t>
       </w:r>
-      <w:proofErr w:type="spellStart"/>
       <w:r>
         <w:rPr>
           <w:rFonts w:ascii="Consolas" w:eastAsiaTheme="minorEastAsia" w:hAnsi="Consolas" w:cs="Consolas"/>
@@ -5384,7 +5171,6 @@
         </w:rPr>
         <w:t>list</w:t>
       </w:r>
-      <w:proofErr w:type="spellEnd"/>
       <w:r>
         <w:rPr>
           <w:rFonts w:eastAsiaTheme="minorEastAsia"/>
@@ -5433,7 +5219,6 @@
           <w:lang w:val="en-US"/>
         </w:rPr>
       </w:pPr>
-      <w:proofErr w:type="gramStart"/>
       <w:r>
         <w:rPr>
           <w:rFonts w:ascii="Consolas" w:hAnsi="Consolas" w:cs="Consolas"/>
@@ -5456,7 +5241,6 @@
         </w:rPr>
         <w:t>1</w:t>
       </w:r>
-      <w:proofErr w:type="gramEnd"/>
       <w:r>
         <w:rPr>
           <w:rFonts w:ascii="Consolas" w:hAnsi="Consolas" w:cs="Consolas"/>
@@ -5521,31 +5305,7 @@
           <w:highlight w:val="black"/>
           <w:lang w:val="en-US"/>
         </w:rPr>
-        <w:t>//</w:t>
-      </w:r>
-      <w:proofErr w:type="spellStart"/>
-      <w:r>
-        <w:rPr>
-          <w:rFonts w:ascii="Consolas" w:hAnsi="Consolas" w:cs="Consolas"/>
-          <w:color w:val="608B4E"/>
-          <w:sz w:val="19"/>
-          <w:szCs w:val="19"/>
-          <w:highlight w:val="black"/>
-          <w:lang w:val="en-US"/>
-        </w:rPr>
-        <w:t>int</w:t>
-      </w:r>
-      <w:proofErr w:type="spellEnd"/>
-      <w:r>
-        <w:rPr>
-          <w:rFonts w:ascii="Consolas" w:hAnsi="Consolas" w:cs="Consolas"/>
-          <w:color w:val="608B4E"/>
-          <w:sz w:val="19"/>
-          <w:szCs w:val="19"/>
-          <w:highlight w:val="black"/>
-          <w:lang w:val="en-US"/>
-        </w:rPr>
-        <w:t xml:space="preserve"> list, </w:t>
+        <w:t xml:space="preserve">//int list, </w:t>
       </w:r>
       <w:r>
         <w:rPr>
@@ -5591,7 +5351,6 @@
           <w:lang w:val="en-US"/>
         </w:rPr>
       </w:pPr>
-      <w:proofErr w:type="gramStart"/>
       <w:r>
         <w:rPr>
           <w:rFonts w:ascii="Consolas" w:hAnsi="Consolas" w:cs="Consolas"/>
@@ -5612,9 +5371,19 @@
           <w:highlight w:val="black"/>
           <w:lang w:val="en-US"/>
         </w:rPr>
-        <w:t>"</w:t>
-      </w:r>
-      <w:proofErr w:type="gramEnd"/>
+        <w:t>"slow"</w:t>
+      </w:r>
+      <w:r>
+        <w:rPr>
+          <w:rFonts w:ascii="Consolas" w:hAnsi="Consolas" w:cs="Consolas"/>
+          <w:color w:val="DCDCDC"/>
+          <w:sz w:val="19"/>
+          <w:szCs w:val="19"/>
+          <w:highlight w:val="black"/>
+          <w:lang w:val="en-US"/>
+        </w:rPr>
+        <w:t xml:space="preserve">; </w:t>
+      </w:r>
       <w:r>
         <w:rPr>
           <w:rFonts w:ascii="Consolas" w:hAnsi="Consolas" w:cs="Consolas"/>
@@ -5624,7 +5393,7 @@
           <w:highlight w:val="black"/>
           <w:lang w:val="en-US"/>
         </w:rPr>
-        <w:t>slow"</w:t>
+        <w:t>"poke"</w:t>
       </w:r>
       <w:r>
         <w:rPr>
@@ -5646,7 +5415,7 @@
           <w:highlight w:val="black"/>
           <w:lang w:val="en-US"/>
         </w:rPr>
-        <w:t>"poke"</w:t>
+        <w:t>"F#"</w:t>
       </w:r>
       <w:r>
         <w:rPr>
@@ -5668,28 +5437,6 @@
           <w:highlight w:val="black"/>
           <w:lang w:val="en-US"/>
         </w:rPr>
-        <w:t>"F#"</w:t>
-      </w:r>
-      <w:r>
-        <w:rPr>
-          <w:rFonts w:ascii="Consolas" w:hAnsi="Consolas" w:cs="Consolas"/>
-          <w:color w:val="DCDCDC"/>
-          <w:sz w:val="19"/>
-          <w:szCs w:val="19"/>
-          <w:highlight w:val="black"/>
-          <w:lang w:val="en-US"/>
-        </w:rPr>
-        <w:t xml:space="preserve">; </w:t>
-      </w:r>
-      <w:r>
-        <w:rPr>
-          <w:rFonts w:ascii="Consolas" w:hAnsi="Consolas" w:cs="Consolas"/>
-          <w:color w:val="D69D85"/>
-          <w:sz w:val="19"/>
-          <w:szCs w:val="19"/>
-          <w:highlight w:val="black"/>
-          <w:lang w:val="en-US"/>
-        </w:rPr>
         <w:t>"cool"</w:t>
       </w:r>
       <w:r>
@@ -5942,29 +5689,7 @@
           <w:szCs w:val="19"/>
           <w:highlight w:val="black"/>
         </w:rPr>
-        <w:t>]</w:t>
-      </w:r>
-      <w:proofErr w:type="gramStart"/>
-      <w:r>
-        <w:rPr>
-          <w:rFonts w:ascii="Consolas" w:hAnsi="Consolas" w:cs="Consolas"/>
-          <w:color w:val="DCDCDC"/>
-          <w:sz w:val="19"/>
-          <w:szCs w:val="19"/>
-          <w:highlight w:val="black"/>
-        </w:rPr>
-        <w:t xml:space="preserve"> ]</w:t>
-      </w:r>
-      <w:proofErr w:type="gramEnd"/>
-      <w:r>
-        <w:rPr>
-          <w:rFonts w:ascii="Consolas" w:hAnsi="Consolas" w:cs="Consolas"/>
-          <w:color w:val="DCDCDC"/>
-          <w:sz w:val="19"/>
-          <w:szCs w:val="19"/>
-          <w:highlight w:val="black"/>
-        </w:rPr>
-        <w:t xml:space="preserve"> </w:t>
+        <w:t xml:space="preserve">] ] </w:t>
       </w:r>
       <w:r>
         <w:rPr>
@@ -5974,73 +5699,7 @@
           <w:szCs w:val="19"/>
           <w:highlight w:val="black"/>
         </w:rPr>
-        <w:t>//</w:t>
-      </w:r>
-      <w:proofErr w:type="spellStart"/>
-      <w:r>
-        <w:rPr>
-          <w:rFonts w:ascii="Consolas" w:hAnsi="Consolas" w:cs="Consolas"/>
-          <w:color w:val="608B4E"/>
-          <w:sz w:val="19"/>
-          <w:szCs w:val="19"/>
-          <w:highlight w:val="black"/>
-        </w:rPr>
-        <w:t>int</w:t>
-      </w:r>
-      <w:proofErr w:type="spellEnd"/>
-      <w:r>
-        <w:rPr>
-          <w:rFonts w:ascii="Consolas" w:hAnsi="Consolas" w:cs="Consolas"/>
-          <w:color w:val="608B4E"/>
-          <w:sz w:val="19"/>
-          <w:szCs w:val="19"/>
-          <w:highlight w:val="black"/>
-        </w:rPr>
-        <w:t xml:space="preserve"> </w:t>
-      </w:r>
-      <w:proofErr w:type="spellStart"/>
-      <w:r>
-        <w:rPr>
-          <w:rFonts w:ascii="Consolas" w:hAnsi="Consolas" w:cs="Consolas"/>
-          <w:color w:val="608B4E"/>
-          <w:sz w:val="19"/>
-          <w:szCs w:val="19"/>
-          <w:highlight w:val="black"/>
-        </w:rPr>
-        <w:t>int</w:t>
-      </w:r>
-      <w:proofErr w:type="spellEnd"/>
-      <w:r>
-        <w:rPr>
-          <w:rFonts w:ascii="Consolas" w:hAnsi="Consolas" w:cs="Consolas"/>
-          <w:color w:val="608B4E"/>
-          <w:sz w:val="19"/>
-          <w:szCs w:val="19"/>
-          <w:highlight w:val="black"/>
-        </w:rPr>
-        <w:t xml:space="preserve"> </w:t>
-      </w:r>
-      <w:proofErr w:type="spellStart"/>
-      <w:r>
-        <w:rPr>
-          <w:rFonts w:ascii="Consolas" w:hAnsi="Consolas" w:cs="Consolas"/>
-          <w:color w:val="608B4E"/>
-          <w:sz w:val="19"/>
-          <w:szCs w:val="19"/>
-          <w:highlight w:val="black"/>
-        </w:rPr>
-        <w:t>list</w:t>
-      </w:r>
-      <w:proofErr w:type="spellEnd"/>
-      <w:r>
-        <w:rPr>
-          <w:rFonts w:ascii="Consolas" w:hAnsi="Consolas" w:cs="Consolas"/>
-          <w:color w:val="608B4E"/>
-          <w:sz w:val="19"/>
-          <w:szCs w:val="19"/>
-          <w:highlight w:val="black"/>
-        </w:rPr>
-        <w:t>, список списков целых</w:t>
+        <w:t>//int int list, список списков целых</w:t>
       </w:r>
     </w:p>
     <w:p>
@@ -6158,27 +5817,15 @@
         </w:rPr>
         <w:t>1..100</w:t>
       </w:r>
-      <w:proofErr w:type="gramStart"/>
-      <w:r>
-        <w:rPr>
-          <w:rFonts w:ascii="Consolas" w:hAnsi="Consolas" w:cs="Consolas"/>
-          <w:color w:val="DCDCDC"/>
-          <w:sz w:val="19"/>
-          <w:szCs w:val="19"/>
-          <w:highlight w:val="black"/>
-        </w:rPr>
-        <w:t xml:space="preserve"> ]</w:t>
-      </w:r>
-      <w:proofErr w:type="gramEnd"/>
-      <w:r>
-        <w:rPr>
-          <w:rFonts w:ascii="Consolas" w:hAnsi="Consolas" w:cs="Consolas"/>
-          <w:color w:val="DCDCDC"/>
-          <w:sz w:val="19"/>
-          <w:szCs w:val="19"/>
-          <w:highlight w:val="black"/>
-        </w:rPr>
-        <w:t xml:space="preserve"> </w:t>
+      <w:r>
+        <w:rPr>
+          <w:rFonts w:ascii="Consolas" w:hAnsi="Consolas" w:cs="Consolas"/>
+          <w:color w:val="DCDCDC"/>
+          <w:sz w:val="19"/>
+          <w:szCs w:val="19"/>
+          <w:highlight w:val="black"/>
+        </w:rPr>
+        <w:t xml:space="preserve"> ] </w:t>
       </w:r>
       <w:r>
         <w:rPr>
@@ -6340,7 +5987,6 @@
         </w:rPr>
         <w:t>10.0</w:t>
       </w:r>
-      <w:proofErr w:type="gramStart"/>
       <w:r>
         <w:rPr>
           <w:rFonts w:ascii="Consolas" w:hAnsi="Consolas" w:cs="Consolas"/>
@@ -6351,7 +5997,6 @@
         </w:rPr>
         <w:t xml:space="preserve"> ]</w:t>
       </w:r>
-      <w:proofErr w:type="gramEnd"/>
     </w:p>
     <w:p>
       <w:pPr>
@@ -6474,7 +6119,6 @@
         </w:rPr>
         <w:t xml:space="preserve">[ </w:t>
       </w:r>
-      <w:proofErr w:type="spellStart"/>
       <w:r>
         <w:rPr>
           <w:rFonts w:ascii="Consolas" w:hAnsi="Consolas" w:cs="Consolas"/>
@@ -6485,7 +6129,6 @@
         </w:rPr>
         <w:t>for</w:t>
       </w:r>
-      <w:proofErr w:type="spellEnd"/>
       <w:r>
         <w:rPr>
           <w:rFonts w:ascii="Consolas" w:hAnsi="Consolas" w:cs="Consolas"/>
@@ -6516,7 +6159,6 @@
         </w:rPr>
         <w:t xml:space="preserve"> </w:t>
       </w:r>
-      <w:proofErr w:type="spellStart"/>
       <w:r>
         <w:rPr>
           <w:rFonts w:ascii="Consolas" w:hAnsi="Consolas" w:cs="Consolas"/>
@@ -6527,7 +6169,6 @@
         </w:rPr>
         <w:t>in</w:t>
       </w:r>
-      <w:proofErr w:type="spellEnd"/>
       <w:r>
         <w:rPr>
           <w:rFonts w:ascii="Consolas" w:hAnsi="Consolas" w:cs="Consolas"/>
@@ -6628,7 +6269,6 @@
         </w:rPr>
         <w:t>x</w:t>
       </w:r>
-      <w:proofErr w:type="gramStart"/>
       <w:r>
         <w:rPr>
           <w:rFonts w:ascii="Consolas" w:hAnsi="Consolas" w:cs="Consolas"/>
@@ -6639,7 +6279,6 @@
         </w:rPr>
         <w:t xml:space="preserve"> ]</w:t>
       </w:r>
-      <w:proofErr w:type="gramEnd"/>
     </w:p>
     <w:p>
       <w:pPr>
@@ -6722,7 +6361,6 @@
           <w:highlight w:val="black"/>
         </w:rPr>
       </w:pPr>
-      <w:proofErr w:type="spellStart"/>
       <w:r>
         <w:rPr>
           <w:rFonts w:ascii="Consolas" w:hAnsi="Consolas" w:cs="Consolas"/>
@@ -6733,7 +6371,6 @@
         </w:rPr>
         <w:t>let</w:t>
       </w:r>
-      <w:proofErr w:type="spellEnd"/>
       <w:r>
         <w:rPr>
           <w:rFonts w:ascii="Consolas" w:hAnsi="Consolas" w:cs="Consolas"/>
@@ -6881,29 +6518,7 @@
           <w:szCs w:val="19"/>
           <w:highlight w:val="black"/>
         </w:rPr>
-        <w:t xml:space="preserve">//x теперь равен 1, а </w:t>
-      </w:r>
-      <w:proofErr w:type="spellStart"/>
-      <w:r>
-        <w:rPr>
-          <w:rFonts w:ascii="Consolas" w:hAnsi="Consolas" w:cs="Consolas"/>
-          <w:color w:val="608B4E"/>
-          <w:sz w:val="19"/>
-          <w:szCs w:val="19"/>
-          <w:highlight w:val="black"/>
-        </w:rPr>
-        <w:t>xs</w:t>
-      </w:r>
-      <w:proofErr w:type="spellEnd"/>
-      <w:r>
-        <w:rPr>
-          <w:rFonts w:ascii="Consolas" w:hAnsi="Consolas" w:cs="Consolas"/>
-          <w:color w:val="608B4E"/>
-          <w:sz w:val="19"/>
-          <w:szCs w:val="19"/>
-          <w:highlight w:val="black"/>
-        </w:rPr>
-        <w:t xml:space="preserve"> = [2; 3]</w:t>
+        <w:t>//x теперь равен 1, а xs = [2; 3]</w:t>
       </w:r>
     </w:p>
     <w:p>
@@ -6979,7 +6594,6 @@
         </w:rPr>
         <w:t>1</w:t>
       </w:r>
-      <w:proofErr w:type="gramStart"/>
       <w:r>
         <w:rPr>
           <w:rFonts w:ascii="Consolas" w:hAnsi="Consolas" w:cs="Consolas"/>
@@ -6998,18 +6612,7 @@
           <w:szCs w:val="19"/>
           <w:highlight w:val="black"/>
         </w:rPr>
-        <w:t>:</w:t>
-      </w:r>
-      <w:proofErr w:type="gramEnd"/>
-      <w:r>
-        <w:rPr>
-          <w:rFonts w:ascii="Consolas" w:hAnsi="Consolas" w:cs="Consolas"/>
-          <w:color w:val="B4B4B4"/>
-          <w:sz w:val="19"/>
-          <w:szCs w:val="19"/>
-          <w:highlight w:val="black"/>
-        </w:rPr>
-        <w:t>:</w:t>
+        <w:t>::</w:t>
       </w:r>
       <w:r>
         <w:rPr>
@@ -7209,7 +6812,6 @@
         </w:rPr>
         <w:t xml:space="preserve">[| </w:t>
       </w:r>
-      <w:proofErr w:type="spellStart"/>
       <w:r>
         <w:rPr>
           <w:rFonts w:ascii="Consolas" w:hAnsi="Consolas" w:cs="Consolas"/>
@@ -7220,7 +6822,6 @@
         </w:rPr>
         <w:t>for</w:t>
       </w:r>
-      <w:proofErr w:type="spellEnd"/>
       <w:r>
         <w:rPr>
           <w:rFonts w:ascii="Consolas" w:hAnsi="Consolas" w:cs="Consolas"/>
@@ -7251,7 +6852,6 @@
         </w:rPr>
         <w:t xml:space="preserve"> </w:t>
       </w:r>
-      <w:proofErr w:type="spellStart"/>
       <w:r>
         <w:rPr>
           <w:rFonts w:ascii="Consolas" w:hAnsi="Consolas" w:cs="Consolas"/>
@@ -7262,7 +6862,6 @@
         </w:rPr>
         <w:t>in</w:t>
       </w:r>
-      <w:proofErr w:type="spellEnd"/>
       <w:r>
         <w:rPr>
           <w:rFonts w:ascii="Consolas" w:hAnsi="Consolas" w:cs="Consolas"/>
@@ -7466,7 +7065,6 @@
           <w:lang w:val="en-US"/>
         </w:rPr>
       </w:pPr>
-      <w:proofErr w:type="gramStart"/>
       <w:r>
         <w:rPr>
           <w:rFonts w:ascii="Consolas" w:hAnsi="Consolas" w:cs="Consolas"/>
@@ -7478,19 +7076,17 @@
         </w:rPr>
         <w:t>let</w:t>
       </w:r>
-      <w:proofErr w:type="gramEnd"/>
-      <w:r>
-        <w:rPr>
-          <w:rFonts w:ascii="Consolas" w:hAnsi="Consolas" w:cs="Consolas"/>
-          <w:color w:val="DCDCDC"/>
-          <w:sz w:val="19"/>
-          <w:szCs w:val="19"/>
-          <w:highlight w:val="black"/>
-          <w:lang w:val="en-US"/>
-        </w:rPr>
-        <w:t xml:space="preserve"> </w:t>
-      </w:r>
-      <w:proofErr w:type="spellStart"/>
+      <w:r>
+        <w:rPr>
+          <w:rFonts w:ascii="Consolas" w:hAnsi="Consolas" w:cs="Consolas"/>
+          <w:color w:val="DCDCDC"/>
+          <w:sz w:val="19"/>
+          <w:szCs w:val="19"/>
+          <w:highlight w:val="black"/>
+          <w:lang w:val="en-US"/>
+        </w:rPr>
+        <w:t xml:space="preserve"> </w:t>
+      </w:r>
       <w:r>
         <w:rPr>
           <w:rFonts w:ascii="Consolas" w:hAnsi="Consolas" w:cs="Consolas"/>
@@ -7502,7 +7098,6 @@
         </w:rPr>
         <w:t>arr</w:t>
       </w:r>
-      <w:proofErr w:type="spellEnd"/>
       <w:r>
         <w:rPr>
           <w:rFonts w:ascii="Consolas" w:hAnsi="Consolas" w:cs="Consolas"/>
@@ -7585,7 +7180,6 @@
         </w:rPr>
         <w:t>arr</w:t>
       </w:r>
-      <w:proofErr w:type="gramStart"/>
       <w:r>
         <w:rPr>
           <w:rFonts w:ascii="Consolas" w:hAnsi="Consolas" w:cs="Consolas"/>
@@ -7608,7 +7202,6 @@
         </w:rPr>
         <w:t>[</w:t>
       </w:r>
-      <w:proofErr w:type="gramEnd"/>
       <w:r>
         <w:rPr>
           <w:rFonts w:ascii="Consolas" w:hAnsi="Consolas" w:cs="Consolas"/>
@@ -7669,7 +7262,6 @@
         </w:rPr>
         <w:t>arr</w:t>
       </w:r>
-      <w:proofErr w:type="gramStart"/>
       <w:r>
         <w:rPr>
           <w:rFonts w:ascii="Consolas" w:hAnsi="Consolas" w:cs="Consolas"/>
@@ -7692,7 +7284,6 @@
         </w:rPr>
         <w:t>[</w:t>
       </w:r>
-      <w:proofErr w:type="gramEnd"/>
       <w:r>
         <w:rPr>
           <w:rFonts w:ascii="Consolas" w:hAnsi="Consolas" w:cs="Consolas"/>
@@ -7753,7 +7344,6 @@
         </w:rPr>
         <w:t>arr</w:t>
       </w:r>
-      <w:proofErr w:type="gramStart"/>
       <w:r>
         <w:rPr>
           <w:rFonts w:ascii="Consolas" w:hAnsi="Consolas" w:cs="Consolas"/>
@@ -7776,7 +7366,6 @@
         </w:rPr>
         <w:t>[</w:t>
       </w:r>
-      <w:proofErr w:type="gramEnd"/>
       <w:r>
         <w:rPr>
           <w:rFonts w:ascii="Consolas" w:hAnsi="Consolas" w:cs="Consolas"/>
@@ -7819,7 +7408,6 @@
           <w:szCs w:val="24"/>
         </w:rPr>
       </w:pPr>
-      <w:proofErr w:type="spellStart"/>
       <w:r>
         <w:rPr>
           <w:rFonts w:ascii="Consolas" w:hAnsi="Consolas" w:cs="Consolas"/>
@@ -7830,7 +7418,6 @@
         </w:rPr>
         <w:t>arr</w:t>
       </w:r>
-      <w:proofErr w:type="spellEnd"/>
       <w:r>
         <w:rPr>
           <w:rFonts w:ascii="Consolas" w:hAnsi="Consolas" w:cs="Consolas"/>
@@ -7933,7 +7520,6 @@
         </w:rPr>
         <w:t xml:space="preserve">кальных черт, например </w:t>
       </w:r>
-      <w:proofErr w:type="spellStart"/>
       <w:r>
         <w:rPr>
           <w:rFonts w:ascii="Consolas" w:hAnsi="Consolas" w:cs="Consolas"/>
@@ -7943,7 +7529,6 @@
         </w:rPr>
         <w:t>int</w:t>
       </w:r>
-      <w:proofErr w:type="spellEnd"/>
       <w:r>
         <w:rPr>
           <w:rFonts w:ascii="Consolas" w:hAnsi="Consolas" w:cs="Consolas"/>
@@ -7975,7 +7560,6 @@
         </w:rPr>
         <w:t xml:space="preserve">или </w:t>
       </w:r>
-      <w:proofErr w:type="spellStart"/>
       <w:r>
         <w:rPr>
           <w:rFonts w:ascii="Consolas" w:hAnsi="Consolas" w:cs="Consolas"/>
@@ -7985,7 +7569,6 @@
         </w:rPr>
         <w:t>int</w:t>
       </w:r>
-      <w:proofErr w:type="spellEnd"/>
       <w:r>
         <w:rPr>
           <w:rFonts w:ascii="Consolas" w:hAnsi="Consolas" w:cs="Consolas"/>
@@ -8120,7 +7703,6 @@
       </w:pPr>
     </w:p>
     <w:p>
-      <w:proofErr w:type="spellStart"/>
       <w:r>
         <w:rPr>
           <w:rFonts w:ascii="Consolas" w:hAnsi="Consolas" w:cs="Consolas"/>
@@ -8154,7 +7736,6 @@
         </w:rPr>
         <w:t>map</w:t>
       </w:r>
-      <w:proofErr w:type="spellEnd"/>
       <w:r>
         <w:rPr>
           <w:rFonts w:ascii="Consolas" w:hAnsi="Consolas" w:cs="Consolas"/>
@@ -8296,19 +7877,7 @@
           <w:highlight w:val="black"/>
           <w:lang w:val="en-US"/>
         </w:rPr>
-        <w:t xml:space="preserve">) </w:t>
-      </w:r>
-      <w:proofErr w:type="gramStart"/>
-      <w:r>
-        <w:rPr>
-          <w:rFonts w:ascii="Consolas" w:hAnsi="Consolas" w:cs="Consolas"/>
-          <w:color w:val="DCDCDC"/>
-          <w:sz w:val="19"/>
-          <w:szCs w:val="19"/>
-          <w:highlight w:val="black"/>
-          <w:lang w:val="en-US"/>
-        </w:rPr>
-        <w:t xml:space="preserve">[ </w:t>
+        <w:t xml:space="preserve">) [ </w:t>
       </w:r>
       <w:r>
         <w:rPr>
@@ -8319,9 +7888,41 @@
           <w:highlight w:val="black"/>
           <w:lang w:val="en-US"/>
         </w:rPr>
-        <w:t>1</w:t>
-      </w:r>
-      <w:proofErr w:type="gramEnd"/>
+        <w:t>1.</w:t>
+      </w:r>
+      <w:r>
+        <w:rPr>
+          <w:rFonts w:ascii="Consolas" w:hAnsi="Consolas" w:cs="Consolas"/>
+          <w:color w:val="DCDCDC"/>
+          <w:sz w:val="19"/>
+          <w:szCs w:val="19"/>
+          <w:highlight w:val="black"/>
+          <w:lang w:val="en-US"/>
+        </w:rPr>
+        <w:t xml:space="preserve"> </w:t>
+      </w:r>
+      <w:r>
+        <w:rPr>
+          <w:rFonts w:ascii="Consolas" w:hAnsi="Consolas" w:cs="Consolas"/>
+          <w:color w:val="B4B4B4"/>
+          <w:sz w:val="19"/>
+          <w:szCs w:val="19"/>
+          <w:highlight w:val="black"/>
+          <w:lang w:val="en-US"/>
+        </w:rPr>
+        <w:t>..</w:t>
+      </w:r>
+      <w:r>
+        <w:rPr>
+          <w:rFonts w:ascii="Consolas" w:hAnsi="Consolas" w:cs="Consolas"/>
+          <w:color w:val="DCDCDC"/>
+          <w:sz w:val="19"/>
+          <w:szCs w:val="19"/>
+          <w:highlight w:val="black"/>
+          <w:lang w:val="en-US"/>
+        </w:rPr>
+        <w:t xml:space="preserve"> </w:t>
+      </w:r>
       <w:r>
         <w:rPr>
           <w:rFonts w:ascii="Consolas" w:hAnsi="Consolas" w:cs="Consolas"/>
@@ -8329,54 +7930,9 @@
           <w:sz w:val="19"/>
           <w:szCs w:val="19"/>
           <w:highlight w:val="black"/>
-          <w:lang w:val="en-US"/>
-        </w:rPr>
-        <w:t>.</w:t>
-      </w:r>
-      <w:r>
-        <w:rPr>
-          <w:rFonts w:ascii="Consolas" w:hAnsi="Consolas" w:cs="Consolas"/>
-          <w:color w:val="DCDCDC"/>
-          <w:sz w:val="19"/>
-          <w:szCs w:val="19"/>
-          <w:highlight w:val="black"/>
-          <w:lang w:val="en-US"/>
-        </w:rPr>
-        <w:t xml:space="preserve"> </w:t>
-      </w:r>
-      <w:r>
-        <w:rPr>
-          <w:rFonts w:ascii="Consolas" w:hAnsi="Consolas" w:cs="Consolas"/>
-          <w:color w:val="B4B4B4"/>
-          <w:sz w:val="19"/>
-          <w:szCs w:val="19"/>
-          <w:highlight w:val="black"/>
-          <w:lang w:val="en-US"/>
-        </w:rPr>
-        <w:t>..</w:t>
-      </w:r>
-      <w:r>
-        <w:rPr>
-          <w:rFonts w:ascii="Consolas" w:hAnsi="Consolas" w:cs="Consolas"/>
-          <w:color w:val="DCDCDC"/>
-          <w:sz w:val="19"/>
-          <w:szCs w:val="19"/>
-          <w:highlight w:val="black"/>
-          <w:lang w:val="en-US"/>
-        </w:rPr>
-        <w:t xml:space="preserve"> </w:t>
-      </w:r>
-      <w:r>
-        <w:rPr>
-          <w:rFonts w:ascii="Consolas" w:hAnsi="Consolas" w:cs="Consolas"/>
-          <w:color w:val="B5CEA8"/>
-          <w:sz w:val="19"/>
-          <w:szCs w:val="19"/>
-          <w:highlight w:val="black"/>
         </w:rPr>
         <w:t>100.</w:t>
       </w:r>
-      <w:proofErr w:type="gramStart"/>
       <w:r>
         <w:rPr>
           <w:rFonts w:ascii="Consolas" w:hAnsi="Consolas" w:cs="Consolas"/>
@@ -8387,7 +7943,6 @@
         </w:rPr>
         <w:t xml:space="preserve"> ]</w:t>
       </w:r>
-      <w:proofErr w:type="gramEnd"/>
     </w:p>
     <w:p>
       <w:r>
@@ -8467,20 +8022,8 @@
           <w:szCs w:val="19"/>
           <w:highlight w:val="black"/>
         </w:rPr>
-        <w:t>1</w:t>
-      </w:r>
-      <w:proofErr w:type="gramStart"/>
-      <w:r>
-        <w:rPr>
-          <w:rFonts w:ascii="Consolas" w:hAnsi="Consolas" w:cs="Consolas"/>
-          <w:color w:val="B5CEA8"/>
-          <w:sz w:val="19"/>
-          <w:szCs w:val="19"/>
-          <w:highlight w:val="black"/>
-        </w:rPr>
-        <w:t>..100</w:t>
-      </w:r>
-      <w:proofErr w:type="gramEnd"/>
+        <w:t>1..100</w:t>
+      </w:r>
       <w:r>
         <w:rPr>
           <w:rFonts w:ascii="Consolas" w:hAnsi="Consolas" w:cs="Consolas"/>
@@ -8533,7 +8076,6 @@
           <w:lang w:val="en-US"/>
         </w:rPr>
       </w:pPr>
-      <w:proofErr w:type="gramStart"/>
       <w:r>
         <w:rPr>
           <w:rFonts w:ascii="Consolas" w:hAnsi="Consolas" w:cs="Consolas"/>
@@ -8545,7 +8087,6 @@
         </w:rPr>
         <w:t>let</w:t>
       </w:r>
-      <w:proofErr w:type="gramEnd"/>
       <w:r>
         <w:rPr>
           <w:rFonts w:ascii="Consolas" w:hAnsi="Consolas" w:cs="Consolas"/>
@@ -8682,7 +8223,6 @@
         </w:rPr>
         <w:t xml:space="preserve">    </w:t>
       </w:r>
-      <w:proofErr w:type="gramStart"/>
       <w:r>
         <w:rPr>
           <w:rFonts w:ascii="Consolas" w:hAnsi="Consolas" w:cs="Consolas"/>
@@ -8694,7 +8234,6 @@
         </w:rPr>
         <w:t>match</w:t>
       </w:r>
-      <w:proofErr w:type="gramEnd"/>
       <w:r>
         <w:rPr>
           <w:rFonts w:ascii="Consolas" w:hAnsi="Consolas" w:cs="Consolas"/>
@@ -8971,7 +8510,6 @@
         </w:rPr>
         <w:t>x</w:t>
       </w:r>
-      <w:proofErr w:type="gramStart"/>
       <w:r>
         <w:rPr>
           <w:rFonts w:ascii="Consolas" w:hAnsi="Consolas" w:cs="Consolas"/>
@@ -8992,19 +8530,7 @@
           <w:highlight w:val="black"/>
           <w:lang w:val="en-US"/>
         </w:rPr>
-        <w:t>:</w:t>
-      </w:r>
-      <w:proofErr w:type="gramEnd"/>
-      <w:r>
-        <w:rPr>
-          <w:rFonts w:ascii="Consolas" w:hAnsi="Consolas" w:cs="Consolas"/>
-          <w:color w:val="B4B4B4"/>
-          <w:sz w:val="19"/>
-          <w:szCs w:val="19"/>
-          <w:highlight w:val="black"/>
-          <w:lang w:val="en-US"/>
-        </w:rPr>
-        <w:t>:</w:t>
+        <w:t>::</w:t>
       </w:r>
       <w:r>
         <w:rPr>
@@ -9061,7 +8587,6 @@
         </w:rPr>
         <w:t xml:space="preserve"> </w:t>
       </w:r>
-      <w:proofErr w:type="spellStart"/>
       <w:r>
         <w:rPr>
           <w:rFonts w:ascii="Consolas" w:hAnsi="Consolas" w:cs="Consolas"/>
@@ -9073,7 +8598,6 @@
         </w:rPr>
         <w:t>xs</w:t>
       </w:r>
-      <w:proofErr w:type="spellEnd"/>
       <w:r>
         <w:rPr>
           <w:rFonts w:ascii="Consolas" w:hAnsi="Consolas" w:cs="Consolas"/>
@@ -9164,14 +8688,12 @@
       <w:r>
         <w:t xml:space="preserve">, некое начальное значение аккумулятора и список, а возвращает конечное значение аккумулятора. </w:t>
       </w:r>
-      <w:proofErr w:type="gramStart"/>
       <w:r>
         <w:rPr>
           <w:lang w:val="en-US"/>
         </w:rPr>
         <w:t>f</w:t>
       </w:r>
-      <w:proofErr w:type="gramEnd"/>
       <w:r>
         <w:t xml:space="preserve"> </w:t>
       </w:r>
@@ -9240,7 +8762,6 @@
           <w:lang w:val="en-US"/>
         </w:rPr>
       </w:pPr>
-      <w:proofErr w:type="spellStart"/>
       <w:r>
         <w:rPr>
           <w:rFonts w:ascii="Consolas" w:hAnsi="Consolas" w:cs="Consolas"/>
@@ -9274,7 +8795,6 @@
         </w:rPr>
         <w:t>fold</w:t>
       </w:r>
-      <w:proofErr w:type="spellEnd"/>
       <w:r>
         <w:rPr>
           <w:rFonts w:ascii="Consolas" w:hAnsi="Consolas" w:cs="Consolas"/>
@@ -9308,7 +8828,6 @@
         </w:rPr>
         <w:t xml:space="preserve"> </w:t>
       </w:r>
-      <w:proofErr w:type="spellStart"/>
       <w:r>
         <w:rPr>
           <w:rFonts w:ascii="Consolas" w:hAnsi="Consolas" w:cs="Consolas"/>
@@ -9320,19 +8839,17 @@
         </w:rPr>
         <w:t>acc</w:t>
       </w:r>
-      <w:proofErr w:type="spellEnd"/>
-      <w:r>
-        <w:rPr>
-          <w:rFonts w:ascii="Consolas" w:hAnsi="Consolas" w:cs="Consolas"/>
-          <w:color w:val="DCDCDC"/>
-          <w:sz w:val="19"/>
-          <w:szCs w:val="19"/>
-          <w:highlight w:val="black"/>
-          <w:lang w:val="en-US"/>
-        </w:rPr>
-        <w:t xml:space="preserve"> </w:t>
-      </w:r>
-      <w:proofErr w:type="spellStart"/>
+      <w:r>
+        <w:rPr>
+          <w:rFonts w:ascii="Consolas" w:hAnsi="Consolas" w:cs="Consolas"/>
+          <w:color w:val="DCDCDC"/>
+          <w:sz w:val="19"/>
+          <w:szCs w:val="19"/>
+          <w:highlight w:val="black"/>
+          <w:lang w:val="en-US"/>
+        </w:rPr>
+        <w:t xml:space="preserve"> </w:t>
+      </w:r>
       <w:r>
         <w:rPr>
           <w:rFonts w:ascii="Consolas" w:hAnsi="Consolas" w:cs="Consolas"/>
@@ -9344,7 +8861,6 @@
         </w:rPr>
         <w:t>elem</w:t>
       </w:r>
-      <w:proofErr w:type="spellEnd"/>
       <w:r>
         <w:rPr>
           <w:rFonts w:ascii="Consolas" w:hAnsi="Consolas" w:cs="Consolas"/>
@@ -9378,7 +8894,6 @@
         </w:rPr>
         <w:t xml:space="preserve"> </w:t>
       </w:r>
-      <w:proofErr w:type="spellStart"/>
       <w:r>
         <w:rPr>
           <w:rFonts w:ascii="Consolas" w:hAnsi="Consolas" w:cs="Consolas"/>
@@ -9390,7 +8905,6 @@
         </w:rPr>
         <w:t>acc</w:t>
       </w:r>
-      <w:proofErr w:type="spellEnd"/>
       <w:r>
         <w:rPr>
           <w:rFonts w:ascii="Consolas" w:hAnsi="Consolas" w:cs="Consolas"/>
@@ -9424,7 +8938,6 @@
         </w:rPr>
         <w:t xml:space="preserve"> </w:t>
       </w:r>
-      <w:proofErr w:type="spellStart"/>
       <w:r>
         <w:rPr>
           <w:rFonts w:ascii="Consolas" w:hAnsi="Consolas" w:cs="Consolas"/>
@@ -9436,7 +8949,6 @@
         </w:rPr>
         <w:t>elem</w:t>
       </w:r>
-      <w:proofErr w:type="spellEnd"/>
       <w:r>
         <w:rPr>
           <w:rFonts w:ascii="Consolas" w:hAnsi="Consolas" w:cs="Consolas"/>
@@ -9479,21 +8991,8 @@
           <w:highlight w:val="black"/>
           <w:lang w:val="en-US"/>
         </w:rPr>
-        <w:t>1</w:t>
-      </w:r>
-      <w:proofErr w:type="gramStart"/>
-      <w:r>
-        <w:rPr>
-          <w:rFonts w:ascii="Consolas" w:hAnsi="Consolas" w:cs="Consolas"/>
-          <w:color w:val="B5CEA8"/>
-          <w:sz w:val="19"/>
-          <w:szCs w:val="19"/>
-          <w:highlight w:val="black"/>
-          <w:lang w:val="en-US"/>
-        </w:rPr>
-        <w:t>..100</w:t>
-      </w:r>
-      <w:proofErr w:type="gramEnd"/>
+        <w:t>1..100</w:t>
+      </w:r>
       <w:r>
         <w:rPr>
           <w:rFonts w:ascii="Consolas" w:hAnsi="Consolas" w:cs="Consolas"/>
@@ -9635,20 +9134,8 @@
           <w:szCs w:val="19"/>
           <w:highlight w:val="black"/>
         </w:rPr>
-        <w:t>1</w:t>
-      </w:r>
-      <w:proofErr w:type="gramStart"/>
-      <w:r>
-        <w:rPr>
-          <w:rFonts w:ascii="Consolas" w:hAnsi="Consolas" w:cs="Consolas"/>
-          <w:color w:val="B5CEA8"/>
-          <w:sz w:val="19"/>
-          <w:szCs w:val="19"/>
-          <w:highlight w:val="black"/>
-        </w:rPr>
-        <w:t>..100</w:t>
-      </w:r>
-      <w:proofErr w:type="gramEnd"/>
+        <w:t>1..100</w:t>
+      </w:r>
       <w:r>
         <w:rPr>
           <w:rFonts w:ascii="Consolas" w:hAnsi="Consolas" w:cs="Consolas"/>
@@ -9696,29 +9183,7 @@
           <w:szCs w:val="19"/>
           <w:highlight w:val="black"/>
         </w:rPr>
-        <w:t>//</w:t>
-      </w:r>
-      <w:proofErr w:type="gramStart"/>
-      <w:r>
-        <w:rPr>
-          <w:rFonts w:ascii="Consolas" w:hAnsi="Consolas" w:cs="Consolas"/>
-          <w:color w:val="608B4E"/>
-          <w:sz w:val="19"/>
-          <w:szCs w:val="19"/>
-          <w:highlight w:val="black"/>
-        </w:rPr>
-        <w:t>самодельный</w:t>
-      </w:r>
-      <w:proofErr w:type="gramEnd"/>
-      <w:r>
-        <w:rPr>
-          <w:rFonts w:ascii="Consolas" w:hAnsi="Consolas" w:cs="Consolas"/>
-          <w:color w:val="608B4E"/>
-          <w:sz w:val="19"/>
-          <w:szCs w:val="19"/>
-          <w:highlight w:val="black"/>
-        </w:rPr>
-        <w:t xml:space="preserve"> </w:t>
+        <w:t xml:space="preserve">//самодельный </w:t>
       </w:r>
       <w:r>
         <w:rPr>
@@ -9754,9 +9219,9 @@
           <w:sz w:val="19"/>
           <w:szCs w:val="19"/>
           <w:highlight w:val="black"/>
-        </w:rPr>
-      </w:pPr>
-      <w:proofErr w:type="gramStart"/>
+          <w:lang w:val="en-US"/>
+        </w:rPr>
+      </w:pPr>
       <w:r>
         <w:rPr>
           <w:rFonts w:ascii="Consolas" w:hAnsi="Consolas" w:cs="Consolas"/>
@@ -9768,14 +9233,14 @@
         </w:rPr>
         <w:t>let</w:t>
       </w:r>
-      <w:proofErr w:type="gramEnd"/>
-      <w:r>
-        <w:rPr>
-          <w:rFonts w:ascii="Consolas" w:hAnsi="Consolas" w:cs="Consolas"/>
-          <w:color w:val="DCDCDC"/>
-          <w:sz w:val="19"/>
-          <w:szCs w:val="19"/>
-          <w:highlight w:val="black"/>
+      <w:r>
+        <w:rPr>
+          <w:rFonts w:ascii="Consolas" w:hAnsi="Consolas" w:cs="Consolas"/>
+          <w:color w:val="DCDCDC"/>
+          <w:sz w:val="19"/>
+          <w:szCs w:val="19"/>
+          <w:highlight w:val="black"/>
+          <w:lang w:val="en-US"/>
         </w:rPr>
         <w:t xml:space="preserve"> </w:t>
       </w:r>
@@ -9797,6 +9262,7 @@
           <w:sz w:val="19"/>
           <w:szCs w:val="19"/>
           <w:highlight w:val="black"/>
+          <w:lang w:val="en-US"/>
         </w:rPr>
         <w:t xml:space="preserve"> </w:t>
       </w:r>
@@ -9818,6 +9284,7 @@
           <w:sz w:val="19"/>
           <w:szCs w:val="19"/>
           <w:highlight w:val="black"/>
+          <w:lang w:val="en-US"/>
         </w:rPr>
         <w:t xml:space="preserve"> </w:t>
       </w:r>
@@ -9839,10 +9306,10 @@
           <w:sz w:val="19"/>
           <w:szCs w:val="19"/>
           <w:highlight w:val="black"/>
-        </w:rPr>
-        <w:t xml:space="preserve"> </w:t>
-      </w:r>
-      <w:proofErr w:type="spellStart"/>
+          <w:lang w:val="en-US"/>
+        </w:rPr>
+        <w:t xml:space="preserve"> </w:t>
+      </w:r>
       <w:r>
         <w:rPr>
           <w:rFonts w:ascii="Consolas" w:hAnsi="Consolas" w:cs="Consolas"/>
@@ -9854,14 +9321,14 @@
         </w:rPr>
         <w:t>init</w:t>
       </w:r>
-      <w:proofErr w:type="spellEnd"/>
-      <w:r>
-        <w:rPr>
-          <w:rFonts w:ascii="Consolas" w:hAnsi="Consolas" w:cs="Consolas"/>
-          <w:color w:val="DCDCDC"/>
-          <w:sz w:val="19"/>
-          <w:szCs w:val="19"/>
-          <w:highlight w:val="black"/>
+      <w:r>
+        <w:rPr>
+          <w:rFonts w:ascii="Consolas" w:hAnsi="Consolas" w:cs="Consolas"/>
+          <w:color w:val="DCDCDC"/>
+          <w:sz w:val="19"/>
+          <w:szCs w:val="19"/>
+          <w:highlight w:val="black"/>
+          <w:lang w:val="en-US"/>
         </w:rPr>
         <w:t xml:space="preserve"> </w:t>
       </w:r>
@@ -9883,6 +9350,7 @@
           <w:sz w:val="19"/>
           <w:szCs w:val="19"/>
           <w:highlight w:val="black"/>
+          <w:lang w:val="en-US"/>
         </w:rPr>
         <w:t xml:space="preserve"> </w:t>
       </w:r>
@@ -9893,6 +9361,7 @@
           <w:sz w:val="19"/>
           <w:szCs w:val="19"/>
           <w:highlight w:val="black"/>
+          <w:lang w:val="en-US"/>
         </w:rPr>
         <w:t>=</w:t>
       </w:r>
@@ -9903,6 +9372,7 @@
           <w:sz w:val="19"/>
           <w:szCs w:val="19"/>
           <w:highlight w:val="black"/>
+          <w:lang w:val="en-US"/>
         </w:rPr>
         <w:t xml:space="preserve"> </w:t>
       </w:r>
@@ -9913,6 +9383,7 @@
           <w:sz w:val="19"/>
           <w:szCs w:val="19"/>
           <w:highlight w:val="black"/>
+          <w:lang w:val="en-US"/>
         </w:rPr>
         <w:t>//</w:t>
       </w:r>
@@ -9934,8 +9405,82 @@
           <w:sz w:val="19"/>
           <w:szCs w:val="19"/>
           <w:highlight w:val="black"/>
-        </w:rPr>
-        <w:t xml:space="preserve"> потому что функция рекурсивная</w:t>
+          <w:lang w:val="en-US"/>
+        </w:rPr>
+        <w:t xml:space="preserve"> </w:t>
+      </w:r>
+      <w:r>
+        <w:rPr>
+          <w:rFonts w:ascii="Consolas" w:hAnsi="Consolas" w:cs="Consolas"/>
+          <w:color w:val="608B4E"/>
+          <w:sz w:val="19"/>
+          <w:szCs w:val="19"/>
+          <w:highlight w:val="black"/>
+        </w:rPr>
+        <w:t>потому</w:t>
+      </w:r>
+      <w:r>
+        <w:rPr>
+          <w:rFonts w:ascii="Consolas" w:hAnsi="Consolas" w:cs="Consolas"/>
+          <w:color w:val="608B4E"/>
+          <w:sz w:val="19"/>
+          <w:szCs w:val="19"/>
+          <w:highlight w:val="black"/>
+          <w:lang w:val="en-US"/>
+        </w:rPr>
+        <w:t xml:space="preserve"> </w:t>
+      </w:r>
+      <w:r>
+        <w:rPr>
+          <w:rFonts w:ascii="Consolas" w:hAnsi="Consolas" w:cs="Consolas"/>
+          <w:color w:val="608B4E"/>
+          <w:sz w:val="19"/>
+          <w:szCs w:val="19"/>
+          <w:highlight w:val="black"/>
+        </w:rPr>
+        <w:t>что</w:t>
+      </w:r>
+      <w:r>
+        <w:rPr>
+          <w:rFonts w:ascii="Consolas" w:hAnsi="Consolas" w:cs="Consolas"/>
+          <w:color w:val="608B4E"/>
+          <w:sz w:val="19"/>
+          <w:szCs w:val="19"/>
+          <w:highlight w:val="black"/>
+          <w:lang w:val="en-US"/>
+        </w:rPr>
+        <w:t xml:space="preserve"> </w:t>
+      </w:r>
+      <w:r>
+        <w:rPr>
+          <w:rFonts w:ascii="Consolas" w:hAnsi="Consolas" w:cs="Consolas"/>
+          <w:color w:val="608B4E"/>
+          <w:sz w:val="19"/>
+          <w:szCs w:val="19"/>
+          <w:highlight w:val="black"/>
+        </w:rPr>
+        <w:t>функция</w:t>
+      </w:r>
+      <w:r>
+        <w:rPr>
+          <w:rFonts w:ascii="Consolas" w:hAnsi="Consolas" w:cs="Consolas"/>
+          <w:color w:val="608B4E"/>
+          <w:sz w:val="19"/>
+          <w:szCs w:val="19"/>
+          <w:highlight w:val="black"/>
+          <w:lang w:val="en-US"/>
+        </w:rPr>
+        <w:t xml:space="preserve"> </w:t>
+      </w:r>
+      <w:r>
+        <w:rPr>
+          <w:rFonts w:ascii="Consolas" w:hAnsi="Consolas" w:cs="Consolas"/>
+          <w:color w:val="608B4E"/>
+          <w:sz w:val="19"/>
+          <w:szCs w:val="19"/>
+          <w:highlight w:val="black"/>
+        </w:rPr>
+        <w:t>рекурсивная</w:t>
       </w:r>
     </w:p>
     <w:p>
@@ -9960,10 +9505,10 @@
           <w:sz w:val="19"/>
           <w:szCs w:val="19"/>
           <w:highlight w:val="black"/>
+          <w:lang w:val="en-US"/>
         </w:rPr>
         <w:t xml:space="preserve">    </w:t>
       </w:r>
-      <w:proofErr w:type="gramStart"/>
       <w:r>
         <w:rPr>
           <w:rFonts w:ascii="Consolas" w:hAnsi="Consolas" w:cs="Consolas"/>
@@ -9975,7 +9520,6 @@
         </w:rPr>
         <w:t>match</w:t>
       </w:r>
-      <w:proofErr w:type="gramEnd"/>
       <w:r>
         <w:rPr>
           <w:rFonts w:ascii="Consolas" w:hAnsi="Consolas" w:cs="Consolas"/>
@@ -10055,19 +9599,28 @@
           <w:sz w:val="19"/>
           <w:szCs w:val="19"/>
           <w:highlight w:val="black"/>
-          <w:lang w:val="en-US"/>
-        </w:rPr>
-      </w:pPr>
-      <w:r>
-        <w:rPr>
-          <w:rFonts w:ascii="Consolas" w:hAnsi="Consolas" w:cs="Consolas"/>
-          <w:color w:val="DCDCDC"/>
-          <w:sz w:val="19"/>
-          <w:szCs w:val="19"/>
-          <w:highlight w:val="black"/>
-          <w:lang w:val="en-US"/>
-        </w:rPr>
-        <w:t xml:space="preserve">    | [] </w:t>
+        </w:rPr>
+      </w:pPr>
+      <w:r>
+        <w:rPr>
+          <w:rFonts w:ascii="Consolas" w:hAnsi="Consolas" w:cs="Consolas"/>
+          <w:color w:val="DCDCDC"/>
+          <w:sz w:val="19"/>
+          <w:szCs w:val="19"/>
+          <w:highlight w:val="black"/>
+          <w:lang w:val="en-US"/>
+        </w:rPr>
+        <w:t xml:space="preserve">    </w:t>
+      </w:r>
+      <w:r>
+        <w:rPr>
+          <w:rFonts w:ascii="Consolas" w:hAnsi="Consolas" w:cs="Consolas"/>
+          <w:color w:val="DCDCDC"/>
+          <w:sz w:val="19"/>
+          <w:szCs w:val="19"/>
+          <w:highlight w:val="black"/>
+        </w:rPr>
+        <w:t xml:space="preserve">| [] </w:t>
       </w:r>
       <w:r>
         <w:rPr>
@@ -10076,7 +9629,6 @@
           <w:sz w:val="19"/>
           <w:szCs w:val="19"/>
           <w:highlight w:val="black"/>
-          <w:lang w:val="en-US"/>
         </w:rPr>
         <w:t>-&gt;</w:t>
       </w:r>
@@ -10087,11 +9639,9 @@
           <w:sz w:val="19"/>
           <w:szCs w:val="19"/>
           <w:highlight w:val="black"/>
-          <w:lang w:val="en-US"/>
-        </w:rPr>
-        <w:t xml:space="preserve"> </w:t>
-      </w:r>
-      <w:proofErr w:type="spellStart"/>
+        </w:rPr>
+        <w:t xml:space="preserve"> </w:t>
+      </w:r>
       <w:r>
         <w:rPr>
           <w:rFonts w:ascii="Consolas" w:hAnsi="Consolas" w:cs="Consolas"/>
@@ -10103,15 +9653,13 @@
         </w:rPr>
         <w:t>init</w:t>
       </w:r>
-      <w:proofErr w:type="spellEnd"/>
-      <w:r>
-        <w:rPr>
-          <w:rFonts w:ascii="Consolas" w:hAnsi="Consolas" w:cs="Consolas"/>
-          <w:color w:val="DCDCDC"/>
-          <w:sz w:val="19"/>
-          <w:szCs w:val="19"/>
-          <w:highlight w:val="black"/>
-          <w:lang w:val="en-US"/>
+      <w:r>
+        <w:rPr>
+          <w:rFonts w:ascii="Consolas" w:hAnsi="Consolas" w:cs="Consolas"/>
+          <w:color w:val="DCDCDC"/>
+          <w:sz w:val="19"/>
+          <w:szCs w:val="19"/>
+          <w:highlight w:val="black"/>
         </w:rPr>
         <w:t xml:space="preserve"> </w:t>
       </w:r>
@@ -10122,11 +9670,219 @@
           <w:sz w:val="19"/>
           <w:szCs w:val="19"/>
           <w:highlight w:val="black"/>
-          <w:lang w:val="en-US"/>
-        </w:rPr>
-        <w:t>//</w:t>
-      </w:r>
-      <w:proofErr w:type="spellStart"/>
+        </w:rPr>
+        <w:t>//если пустой список — возвращаем аккумулятор</w:t>
+      </w:r>
+    </w:p>
+    <w:p>
+      <w:r>
+        <w:rPr>
+          <w:rFonts w:ascii="Consolas" w:hAnsi="Consolas" w:cs="Consolas"/>
+          <w:color w:val="DCDCDC"/>
+          <w:sz w:val="19"/>
+          <w:szCs w:val="19"/>
+          <w:highlight w:val="black"/>
+        </w:rPr>
+        <w:t xml:space="preserve">    </w:t>
+      </w:r>
+      <w:r>
+        <w:rPr>
+          <w:rFonts w:ascii="Consolas" w:hAnsi="Consolas" w:cs="Consolas"/>
+          <w:color w:val="DCDCDC"/>
+          <w:sz w:val="19"/>
+          <w:szCs w:val="19"/>
+          <w:highlight w:val="black"/>
+        </w:rPr>
+        <w:t xml:space="preserve">| </w:t>
+      </w:r>
+      <w:r>
+        <w:rPr>
+          <w:rFonts w:ascii="Consolas" w:hAnsi="Consolas" w:cs="Consolas"/>
+          <w:color w:val="FFFFFF"/>
+          <w:sz w:val="19"/>
+          <w:szCs w:val="19"/>
+          <w:highlight w:val="black"/>
+          <w:lang w:val="en-US"/>
+        </w:rPr>
+        <w:t>x</w:t>
+      </w:r>
+      <w:r>
+        <w:rPr>
+          <w:rFonts w:ascii="Consolas" w:hAnsi="Consolas" w:cs="Consolas"/>
+          <w:color w:val="B4B4B4"/>
+          <w:sz w:val="19"/>
+          <w:szCs w:val="19"/>
+          <w:highlight w:val="black"/>
+        </w:rPr>
+        <w:t>::</w:t>
+      </w:r>
+      <w:r>
+        <w:rPr>
+          <w:rFonts w:ascii="Consolas" w:hAnsi="Consolas" w:cs="Consolas"/>
+          <w:color w:val="FFFFFF"/>
+          <w:sz w:val="19"/>
+          <w:szCs w:val="19"/>
+          <w:highlight w:val="black"/>
+          <w:lang w:val="en-US"/>
+        </w:rPr>
+        <w:t>xs</w:t>
+      </w:r>
+      <w:r>
+        <w:rPr>
+          <w:rFonts w:ascii="Consolas" w:hAnsi="Consolas" w:cs="Consolas"/>
+          <w:color w:val="DCDCDC"/>
+          <w:sz w:val="19"/>
+          <w:szCs w:val="19"/>
+          <w:highlight w:val="black"/>
+        </w:rPr>
+        <w:t xml:space="preserve"> </w:t>
+      </w:r>
+      <w:r>
+        <w:rPr>
+          <w:rFonts w:ascii="Consolas" w:hAnsi="Consolas" w:cs="Consolas"/>
+          <w:color w:val="569CD6"/>
+          <w:sz w:val="19"/>
+          <w:szCs w:val="19"/>
+          <w:highlight w:val="black"/>
+        </w:rPr>
+        <w:t>-&gt;</w:t>
+      </w:r>
+      <w:r>
+        <w:rPr>
+          <w:rFonts w:ascii="Consolas" w:hAnsi="Consolas" w:cs="Consolas"/>
+          <w:color w:val="DCDCDC"/>
+          <w:sz w:val="19"/>
+          <w:szCs w:val="19"/>
+          <w:highlight w:val="black"/>
+        </w:rPr>
+        <w:t xml:space="preserve"> </w:t>
+      </w:r>
+      <w:r>
+        <w:rPr>
+          <w:rFonts w:ascii="Consolas" w:hAnsi="Consolas" w:cs="Consolas"/>
+          <w:color w:val="FFFFFF"/>
+          <w:sz w:val="19"/>
+          <w:szCs w:val="19"/>
+          <w:highlight w:val="black"/>
+          <w:lang w:val="en-US"/>
+        </w:rPr>
+        <w:t>fold</w:t>
+      </w:r>
+      <w:r>
+        <w:rPr>
+          <w:rFonts w:ascii="Consolas" w:hAnsi="Consolas" w:cs="Consolas"/>
+          <w:color w:val="DCDCDC"/>
+          <w:sz w:val="19"/>
+          <w:szCs w:val="19"/>
+          <w:highlight w:val="black"/>
+        </w:rPr>
+        <w:t xml:space="preserve"> </w:t>
+      </w:r>
+      <w:r>
+        <w:rPr>
+          <w:rFonts w:ascii="Consolas" w:hAnsi="Consolas" w:cs="Consolas"/>
+          <w:color w:val="FFFFFF"/>
+          <w:sz w:val="19"/>
+          <w:szCs w:val="19"/>
+          <w:highlight w:val="black"/>
+          <w:lang w:val="en-US"/>
+        </w:rPr>
+        <w:t>f</w:t>
+      </w:r>
+      <w:r>
+        <w:rPr>
+          <w:rFonts w:ascii="Consolas" w:hAnsi="Consolas" w:cs="Consolas"/>
+          <w:color w:val="DCDCDC"/>
+          <w:sz w:val="19"/>
+          <w:szCs w:val="19"/>
+          <w:highlight w:val="black"/>
+        </w:rPr>
+        <w:t xml:space="preserve"> (</w:t>
+      </w:r>
+      <w:r>
+        <w:rPr>
+          <w:rFonts w:ascii="Consolas" w:hAnsi="Consolas" w:cs="Consolas"/>
+          <w:color w:val="FFFFFF"/>
+          <w:sz w:val="19"/>
+          <w:szCs w:val="19"/>
+          <w:highlight w:val="black"/>
+          <w:lang w:val="en-US"/>
+        </w:rPr>
+        <w:t>f</w:t>
+      </w:r>
+      <w:r>
+        <w:rPr>
+          <w:rFonts w:ascii="Consolas" w:hAnsi="Consolas" w:cs="Consolas"/>
+          <w:color w:val="DCDCDC"/>
+          <w:sz w:val="19"/>
+          <w:szCs w:val="19"/>
+          <w:highlight w:val="black"/>
+        </w:rPr>
+        <w:t xml:space="preserve"> </w:t>
+      </w:r>
+      <w:r>
+        <w:rPr>
+          <w:rFonts w:ascii="Consolas" w:hAnsi="Consolas" w:cs="Consolas"/>
+          <w:color w:val="FFFFFF"/>
+          <w:sz w:val="19"/>
+          <w:szCs w:val="19"/>
+          <w:highlight w:val="black"/>
+          <w:lang w:val="en-US"/>
+        </w:rPr>
+        <w:t>init</w:t>
+      </w:r>
+      <w:r>
+        <w:rPr>
+          <w:rFonts w:ascii="Consolas" w:hAnsi="Consolas" w:cs="Consolas"/>
+          <w:color w:val="DCDCDC"/>
+          <w:sz w:val="19"/>
+          <w:szCs w:val="19"/>
+          <w:highlight w:val="black"/>
+        </w:rPr>
+        <w:t xml:space="preserve"> </w:t>
+      </w:r>
+      <w:r>
+        <w:rPr>
+          <w:rFonts w:ascii="Consolas" w:hAnsi="Consolas" w:cs="Consolas"/>
+          <w:color w:val="FFFFFF"/>
+          <w:sz w:val="19"/>
+          <w:szCs w:val="19"/>
+          <w:highlight w:val="black"/>
+          <w:lang w:val="en-US"/>
+        </w:rPr>
+        <w:t>x</w:t>
+      </w:r>
+      <w:r>
+        <w:rPr>
+          <w:rFonts w:ascii="Consolas" w:hAnsi="Consolas" w:cs="Consolas"/>
+          <w:color w:val="DCDCDC"/>
+          <w:sz w:val="19"/>
+          <w:szCs w:val="19"/>
+          <w:highlight w:val="black"/>
+        </w:rPr>
+        <w:t xml:space="preserve">) </w:t>
+      </w:r>
+      <w:r>
+        <w:rPr>
+          <w:rFonts w:ascii="Consolas" w:hAnsi="Consolas" w:cs="Consolas"/>
+          <w:color w:val="FFFFFF"/>
+          <w:sz w:val="19"/>
+          <w:szCs w:val="19"/>
+          <w:highlight w:val="black"/>
+          <w:lang w:val="en-US"/>
+        </w:rPr>
+        <w:t>xs</w:t>
+      </w:r>
+      <w:r>
+        <w:rPr>
+          <w:rFonts w:ascii="Consolas" w:hAnsi="Consolas" w:cs="Consolas"/>
+          <w:color w:val="DCDCDC"/>
+          <w:sz w:val="19"/>
+          <w:szCs w:val="19"/>
+          <w:highlight w:val="black"/>
+        </w:rPr>
+        <w:t xml:space="preserve"> </w:t>
+      </w:r>
       <w:r>
         <w:rPr>
           <w:rFonts w:ascii="Consolas" w:hAnsi="Consolas" w:cs="Consolas"/>
@@ -10134,11 +9890,9 @@
           <w:sz w:val="19"/>
           <w:szCs w:val="19"/>
           <w:highlight w:val="black"/>
-          <w:lang w:val="en-US"/>
-        </w:rPr>
-        <w:t>если</w:t>
-      </w:r>
-      <w:proofErr w:type="spellEnd"/>
+        </w:rPr>
+        <w:t xml:space="preserve">//иначе применяем </w:t>
+      </w:r>
       <w:r>
         <w:rPr>
           <w:rFonts w:ascii="Consolas" w:hAnsi="Consolas" w:cs="Consolas"/>
@@ -10148,9 +9902,8 @@
           <w:highlight w:val="black"/>
           <w:lang w:val="en-US"/>
         </w:rPr>
-        <w:t xml:space="preserve"> </w:t>
-      </w:r>
-      <w:proofErr w:type="spellStart"/>
+        <w:t>f</w:t>
+      </w:r>
       <w:r>
         <w:rPr>
           <w:rFonts w:ascii="Consolas" w:hAnsi="Consolas" w:cs="Consolas"/>
@@ -10158,106 +9911,47 @@
           <w:sz w:val="19"/>
           <w:szCs w:val="19"/>
           <w:highlight w:val="black"/>
-          <w:lang w:val="en-US"/>
-        </w:rPr>
-        <w:t>пустой</w:t>
-      </w:r>
-      <w:proofErr w:type="spellEnd"/>
-      <w:r>
-        <w:rPr>
-          <w:rFonts w:ascii="Consolas" w:hAnsi="Consolas" w:cs="Consolas"/>
-          <w:color w:val="608B4E"/>
-          <w:sz w:val="19"/>
-          <w:szCs w:val="19"/>
-          <w:highlight w:val="black"/>
-          <w:lang w:val="en-US"/>
-        </w:rPr>
-        <w:t xml:space="preserve"> </w:t>
-      </w:r>
-      <w:proofErr w:type="spellStart"/>
-      <w:r>
-        <w:rPr>
-          <w:rFonts w:ascii="Consolas" w:hAnsi="Consolas" w:cs="Consolas"/>
-          <w:color w:val="608B4E"/>
-          <w:sz w:val="19"/>
-          <w:szCs w:val="19"/>
-          <w:highlight w:val="black"/>
-          <w:lang w:val="en-US"/>
-        </w:rPr>
-        <w:t>список</w:t>
-      </w:r>
-      <w:proofErr w:type="spellEnd"/>
-      <w:r>
-        <w:rPr>
-          <w:rFonts w:ascii="Consolas" w:hAnsi="Consolas" w:cs="Consolas"/>
-          <w:color w:val="608B4E"/>
-          <w:sz w:val="19"/>
-          <w:szCs w:val="19"/>
-          <w:highlight w:val="black"/>
-          <w:lang w:val="en-US"/>
-        </w:rPr>
+        </w:rPr>
+        <w:t xml:space="preserve"> к голове и тек. аккумулятору и продолжаем для хвоста</w:t>
+      </w:r>
+    </w:p>
+    <w:p>
+      <w:r>
+        <w:t xml:space="preserve">Другой пример применения </w:t>
+      </w:r>
+      <w:r>
+        <w:rPr>
+          <w:lang w:val="en-US"/>
+        </w:rPr>
+        <w:t>fold</w:t>
+      </w:r>
+      <w:r>
+        <w:t>’</w:t>
+      </w:r>
+      <w:r>
+        <w:rPr>
+          <w:lang w:val="en-US"/>
+        </w:rPr>
+        <w:t>a</w:t>
+      </w:r>
+      <w:r>
         <w:t xml:space="preserve"> — </w:t>
       </w:r>
-      <w:proofErr w:type="spellStart"/>
-      <w:r>
-        <w:rPr>
-          <w:rFonts w:ascii="Consolas" w:hAnsi="Consolas" w:cs="Consolas"/>
-          <w:color w:val="608B4E"/>
-          <w:sz w:val="19"/>
-          <w:szCs w:val="19"/>
-          <w:highlight w:val="black"/>
-          <w:lang w:val="en-US"/>
-        </w:rPr>
-        <w:t>возвращаем</w:t>
-      </w:r>
-      <w:proofErr w:type="spellEnd"/>
-      <w:r>
-        <w:rPr>
-          <w:rFonts w:ascii="Consolas" w:hAnsi="Consolas" w:cs="Consolas"/>
-          <w:color w:val="608B4E"/>
-          <w:sz w:val="19"/>
-          <w:szCs w:val="19"/>
-          <w:highlight w:val="black"/>
-          <w:lang w:val="en-US"/>
-        </w:rPr>
-        <w:t xml:space="preserve"> </w:t>
-      </w:r>
-      <w:proofErr w:type="spellStart"/>
-      <w:r>
-        <w:rPr>
-          <w:rFonts w:ascii="Consolas" w:hAnsi="Consolas" w:cs="Consolas"/>
-          <w:color w:val="608B4E"/>
-          <w:sz w:val="19"/>
-          <w:szCs w:val="19"/>
-          <w:highlight w:val="black"/>
-          <w:lang w:val="en-US"/>
-        </w:rPr>
-        <w:t>аккумулятор</w:t>
-      </w:r>
-      <w:proofErr w:type="spellEnd"/>
-    </w:p>
-    <w:p>
-      <w:r>
-        <w:rPr>
-          <w:rFonts w:ascii="Consolas" w:hAnsi="Consolas" w:cs="Consolas"/>
-          <w:color w:val="DCDCDC"/>
-          <w:sz w:val="19"/>
-          <w:szCs w:val="19"/>
-          <w:highlight w:val="black"/>
-          <w:lang w:val="en-US"/>
-        </w:rPr>
-        <w:t xml:space="preserve">    </w:t>
-      </w:r>
-      <w:r>
-        <w:rPr>
-          <w:rFonts w:ascii="Consolas" w:hAnsi="Consolas" w:cs="Consolas"/>
-          <w:color w:val="DCDCDC"/>
-          <w:sz w:val="19"/>
-          <w:szCs w:val="19"/>
-          <w:highlight w:val="black"/>
-        </w:rPr>
-        <w:t xml:space="preserve">| </w:t>
-      </w:r>
+      <w:r>
+        <w:t>мы можем найти минимальное в массиве число:</w:t>
+      </w:r>
+    </w:p>
+    <w:p>
+      <w:pPr>
+        <w:rPr>
+          <w:rFonts w:ascii="Consolas" w:hAnsi="Consolas" w:cs="Consolas"/>
+          <w:color w:val="DCDCDC"/>
+          <w:sz w:val="19"/>
+          <w:szCs w:val="19"/>
+          <w:highlight w:val="black"/>
+          <w:lang w:val="en-US"/>
+        </w:rPr>
+      </w:pPr>
       <w:r>
         <w:rPr>
           <w:rFonts w:ascii="Consolas" w:hAnsi="Consolas" w:cs="Consolas"/>
@@ -10267,890 +9961,569 @@
           <w:highlight w:val="black"/>
           <w:lang w:val="en-US"/>
         </w:rPr>
+        <w:t>Array</w:t>
+      </w:r>
+      <w:r>
+        <w:rPr>
+          <w:rFonts w:ascii="Consolas" w:hAnsi="Consolas" w:cs="Consolas"/>
+          <w:color w:val="B4B4B4"/>
+          <w:sz w:val="19"/>
+          <w:szCs w:val="19"/>
+          <w:highlight w:val="black"/>
+          <w:lang w:val="en-US"/>
+        </w:rPr>
+        <w:t>.</w:t>
+      </w:r>
+      <w:r>
+        <w:rPr>
+          <w:rFonts w:ascii="Consolas" w:hAnsi="Consolas" w:cs="Consolas"/>
+          <w:color w:val="FFFFFF"/>
+          <w:sz w:val="19"/>
+          <w:szCs w:val="19"/>
+          <w:highlight w:val="black"/>
+          <w:lang w:val="en-US"/>
+        </w:rPr>
+        <w:t>fold</w:t>
+      </w:r>
+      <w:r>
+        <w:rPr>
+          <w:rFonts w:ascii="Consolas" w:hAnsi="Consolas" w:cs="Consolas"/>
+          <w:color w:val="DCDCDC"/>
+          <w:sz w:val="19"/>
+          <w:szCs w:val="19"/>
+          <w:highlight w:val="black"/>
+          <w:lang w:val="en-US"/>
+        </w:rPr>
+        <w:t xml:space="preserve"> (</w:t>
+      </w:r>
+      <w:r>
+        <w:rPr>
+          <w:rFonts w:ascii="Consolas" w:hAnsi="Consolas" w:cs="Consolas"/>
+          <w:color w:val="569CD6"/>
+          <w:sz w:val="19"/>
+          <w:szCs w:val="19"/>
+          <w:highlight w:val="black"/>
+          <w:lang w:val="en-US"/>
+        </w:rPr>
+        <w:t>fun</w:t>
+      </w:r>
+      <w:r>
+        <w:rPr>
+          <w:rFonts w:ascii="Consolas" w:hAnsi="Consolas" w:cs="Consolas"/>
+          <w:color w:val="DCDCDC"/>
+          <w:sz w:val="19"/>
+          <w:szCs w:val="19"/>
+          <w:highlight w:val="black"/>
+          <w:lang w:val="en-US"/>
+        </w:rPr>
+        <w:t xml:space="preserve"> </w:t>
+      </w:r>
+      <w:r>
+        <w:rPr>
+          <w:rFonts w:ascii="Consolas" w:hAnsi="Consolas" w:cs="Consolas"/>
+          <w:color w:val="FFFFFF"/>
+          <w:sz w:val="19"/>
+          <w:szCs w:val="19"/>
+          <w:highlight w:val="black"/>
+          <w:lang w:val="en-US"/>
+        </w:rPr>
+        <w:t>acc</w:t>
+      </w:r>
+      <w:r>
+        <w:rPr>
+          <w:rFonts w:ascii="Consolas" w:hAnsi="Consolas" w:cs="Consolas"/>
+          <w:color w:val="DCDCDC"/>
+          <w:sz w:val="19"/>
+          <w:szCs w:val="19"/>
+          <w:highlight w:val="black"/>
+          <w:lang w:val="en-US"/>
+        </w:rPr>
+        <w:t xml:space="preserve"> </w:t>
+      </w:r>
+      <w:r>
+        <w:rPr>
+          <w:rFonts w:ascii="Consolas" w:hAnsi="Consolas" w:cs="Consolas"/>
+          <w:color w:val="FFFFFF"/>
+          <w:sz w:val="19"/>
+          <w:szCs w:val="19"/>
+          <w:highlight w:val="black"/>
+          <w:lang w:val="en-US"/>
+        </w:rPr>
+        <w:t>elem</w:t>
+      </w:r>
+      <w:r>
+        <w:rPr>
+          <w:rFonts w:ascii="Consolas" w:hAnsi="Consolas" w:cs="Consolas"/>
+          <w:color w:val="DCDCDC"/>
+          <w:sz w:val="19"/>
+          <w:szCs w:val="19"/>
+          <w:highlight w:val="black"/>
+          <w:lang w:val="en-US"/>
+        </w:rPr>
+        <w:t xml:space="preserve"> </w:t>
+      </w:r>
+      <w:r>
+        <w:rPr>
+          <w:rFonts w:ascii="Consolas" w:hAnsi="Consolas" w:cs="Consolas"/>
+          <w:color w:val="569CD6"/>
+          <w:sz w:val="19"/>
+          <w:szCs w:val="19"/>
+          <w:highlight w:val="black"/>
+          <w:lang w:val="en-US"/>
+        </w:rPr>
+        <w:t>-&gt;</w:t>
+      </w:r>
+      <w:r>
+        <w:rPr>
+          <w:rFonts w:ascii="Consolas" w:hAnsi="Consolas" w:cs="Consolas"/>
+          <w:color w:val="DCDCDC"/>
+          <w:sz w:val="19"/>
+          <w:szCs w:val="19"/>
+          <w:highlight w:val="black"/>
+          <w:lang w:val="en-US"/>
+        </w:rPr>
+        <w:t xml:space="preserve"> </w:t>
+      </w:r>
+      <w:r>
+        <w:rPr>
+          <w:rFonts w:ascii="Consolas" w:hAnsi="Consolas" w:cs="Consolas"/>
+          <w:color w:val="569CD6"/>
+          <w:sz w:val="19"/>
+          <w:szCs w:val="19"/>
+          <w:highlight w:val="black"/>
+          <w:lang w:val="en-US"/>
+        </w:rPr>
+        <w:t>if</w:t>
+      </w:r>
+      <w:r>
+        <w:rPr>
+          <w:rFonts w:ascii="Consolas" w:hAnsi="Consolas" w:cs="Consolas"/>
+          <w:color w:val="DCDCDC"/>
+          <w:sz w:val="19"/>
+          <w:szCs w:val="19"/>
+          <w:highlight w:val="black"/>
+          <w:lang w:val="en-US"/>
+        </w:rPr>
+        <w:t xml:space="preserve"> </w:t>
+      </w:r>
+      <w:r>
+        <w:rPr>
+          <w:rFonts w:ascii="Consolas" w:hAnsi="Consolas" w:cs="Consolas"/>
+          <w:color w:val="FFFFFF"/>
+          <w:sz w:val="19"/>
+          <w:szCs w:val="19"/>
+          <w:highlight w:val="black"/>
+          <w:lang w:val="en-US"/>
+        </w:rPr>
+        <w:t>acc</w:t>
+      </w:r>
+      <w:r>
+        <w:rPr>
+          <w:rFonts w:ascii="Consolas" w:hAnsi="Consolas" w:cs="Consolas"/>
+          <w:color w:val="DCDCDC"/>
+          <w:sz w:val="19"/>
+          <w:szCs w:val="19"/>
+          <w:highlight w:val="black"/>
+          <w:lang w:val="en-US"/>
+        </w:rPr>
+        <w:t xml:space="preserve"> </w:t>
+      </w:r>
+      <w:r>
+        <w:rPr>
+          <w:rFonts w:ascii="Consolas" w:hAnsi="Consolas" w:cs="Consolas"/>
+          <w:color w:val="B4B4B4"/>
+          <w:sz w:val="19"/>
+          <w:szCs w:val="19"/>
+          <w:highlight w:val="black"/>
+          <w:lang w:val="en-US"/>
+        </w:rPr>
+        <w:t>&gt;</w:t>
+      </w:r>
+      <w:r>
+        <w:rPr>
+          <w:rFonts w:ascii="Consolas" w:hAnsi="Consolas" w:cs="Consolas"/>
+          <w:color w:val="DCDCDC"/>
+          <w:sz w:val="19"/>
+          <w:szCs w:val="19"/>
+          <w:highlight w:val="black"/>
+          <w:lang w:val="en-US"/>
+        </w:rPr>
+        <w:t xml:space="preserve"> </w:t>
+      </w:r>
+      <w:r>
+        <w:rPr>
+          <w:rFonts w:ascii="Consolas" w:hAnsi="Consolas" w:cs="Consolas"/>
+          <w:color w:val="FFFFFF"/>
+          <w:sz w:val="19"/>
+          <w:szCs w:val="19"/>
+          <w:highlight w:val="black"/>
+          <w:lang w:val="en-US"/>
+        </w:rPr>
+        <w:t>elem</w:t>
+      </w:r>
+      <w:r>
+        <w:rPr>
+          <w:rFonts w:ascii="Consolas" w:hAnsi="Consolas" w:cs="Consolas"/>
+          <w:color w:val="DCDCDC"/>
+          <w:sz w:val="19"/>
+          <w:szCs w:val="19"/>
+          <w:highlight w:val="black"/>
+          <w:lang w:val="en-US"/>
+        </w:rPr>
+        <w:t xml:space="preserve"> </w:t>
+      </w:r>
+      <w:r>
+        <w:rPr>
+          <w:rFonts w:ascii="Consolas" w:hAnsi="Consolas" w:cs="Consolas"/>
+          <w:color w:val="569CD6"/>
+          <w:sz w:val="19"/>
+          <w:szCs w:val="19"/>
+          <w:highlight w:val="black"/>
+          <w:lang w:val="en-US"/>
+        </w:rPr>
+        <w:t>then</w:t>
+      </w:r>
+      <w:r>
+        <w:rPr>
+          <w:rFonts w:ascii="Consolas" w:hAnsi="Consolas" w:cs="Consolas"/>
+          <w:color w:val="DCDCDC"/>
+          <w:sz w:val="19"/>
+          <w:szCs w:val="19"/>
+          <w:highlight w:val="black"/>
+          <w:lang w:val="en-US"/>
+        </w:rPr>
+        <w:t xml:space="preserve"> </w:t>
+      </w:r>
+      <w:r>
+        <w:rPr>
+          <w:rFonts w:ascii="Consolas" w:hAnsi="Consolas" w:cs="Consolas"/>
+          <w:color w:val="FFFFFF"/>
+          <w:sz w:val="19"/>
+          <w:szCs w:val="19"/>
+          <w:highlight w:val="black"/>
+          <w:lang w:val="en-US"/>
+        </w:rPr>
+        <w:t>elem</w:t>
+      </w:r>
+      <w:r>
+        <w:rPr>
+          <w:rFonts w:ascii="Consolas" w:hAnsi="Consolas" w:cs="Consolas"/>
+          <w:color w:val="DCDCDC"/>
+          <w:sz w:val="19"/>
+          <w:szCs w:val="19"/>
+          <w:highlight w:val="black"/>
+          <w:lang w:val="en-US"/>
+        </w:rPr>
+        <w:t xml:space="preserve"> </w:t>
+      </w:r>
+      <w:r>
+        <w:rPr>
+          <w:rFonts w:ascii="Consolas" w:hAnsi="Consolas" w:cs="Consolas"/>
+          <w:color w:val="569CD6"/>
+          <w:sz w:val="19"/>
+          <w:szCs w:val="19"/>
+          <w:highlight w:val="black"/>
+          <w:lang w:val="en-US"/>
+        </w:rPr>
+        <w:t>else</w:t>
+      </w:r>
+      <w:r>
+        <w:rPr>
+          <w:rFonts w:ascii="Consolas" w:hAnsi="Consolas" w:cs="Consolas"/>
+          <w:color w:val="DCDCDC"/>
+          <w:sz w:val="19"/>
+          <w:szCs w:val="19"/>
+          <w:highlight w:val="black"/>
+          <w:lang w:val="en-US"/>
+        </w:rPr>
+        <w:t xml:space="preserve"> </w:t>
+      </w:r>
+      <w:r>
+        <w:rPr>
+          <w:rFonts w:ascii="Consolas" w:hAnsi="Consolas" w:cs="Consolas"/>
+          <w:color w:val="FFFFFF"/>
+          <w:sz w:val="19"/>
+          <w:szCs w:val="19"/>
+          <w:highlight w:val="black"/>
+          <w:lang w:val="en-US"/>
+        </w:rPr>
+        <w:t>acc</w:t>
+      </w:r>
+      <w:r>
+        <w:rPr>
+          <w:rFonts w:ascii="Consolas" w:hAnsi="Consolas" w:cs="Consolas"/>
+          <w:color w:val="DCDCDC"/>
+          <w:sz w:val="19"/>
+          <w:szCs w:val="19"/>
+          <w:highlight w:val="black"/>
+          <w:lang w:val="en-US"/>
+        </w:rPr>
+        <w:t xml:space="preserve">) </w:t>
+      </w:r>
+      <w:r>
+        <w:rPr>
+          <w:rFonts w:ascii="Consolas" w:hAnsi="Consolas" w:cs="Consolas"/>
+          <w:color w:val="FFFFFF"/>
+          <w:sz w:val="19"/>
+          <w:szCs w:val="19"/>
+          <w:highlight w:val="black"/>
+          <w:lang w:val="en-US"/>
+        </w:rPr>
+        <w:t>Int32</w:t>
+      </w:r>
+      <w:r>
+        <w:rPr>
+          <w:rFonts w:ascii="Consolas" w:hAnsi="Consolas" w:cs="Consolas"/>
+          <w:color w:val="B4B4B4"/>
+          <w:sz w:val="19"/>
+          <w:szCs w:val="19"/>
+          <w:highlight w:val="black"/>
+          <w:lang w:val="en-US"/>
+        </w:rPr>
+        <w:t>.</w:t>
+      </w:r>
+      <w:r>
+        <w:rPr>
+          <w:rFonts w:ascii="Consolas" w:hAnsi="Consolas" w:cs="Consolas"/>
+          <w:color w:val="FFFFFF"/>
+          <w:sz w:val="19"/>
+          <w:szCs w:val="19"/>
+          <w:highlight w:val="black"/>
+          <w:lang w:val="en-US"/>
+        </w:rPr>
+        <w:t>MaxValue</w:t>
+      </w:r>
+      <w:r>
+        <w:rPr>
+          <w:rFonts w:ascii="Consolas" w:hAnsi="Consolas" w:cs="Consolas"/>
+          <w:color w:val="DCDCDC"/>
+          <w:sz w:val="19"/>
+          <w:szCs w:val="19"/>
+          <w:highlight w:val="black"/>
+          <w:lang w:val="en-US"/>
+        </w:rPr>
+        <w:t xml:space="preserve"> [| </w:t>
+      </w:r>
+      <w:r>
+        <w:rPr>
+          <w:rFonts w:ascii="Consolas" w:hAnsi="Consolas" w:cs="Consolas"/>
+          <w:color w:val="B5CEA8"/>
+          <w:sz w:val="19"/>
+          <w:szCs w:val="19"/>
+          <w:highlight w:val="black"/>
+          <w:lang w:val="en-US"/>
+        </w:rPr>
+        <w:t>3</w:t>
+      </w:r>
+      <w:r>
+        <w:rPr>
+          <w:rFonts w:ascii="Consolas" w:hAnsi="Consolas" w:cs="Consolas"/>
+          <w:color w:val="DCDCDC"/>
+          <w:sz w:val="19"/>
+          <w:szCs w:val="19"/>
+          <w:highlight w:val="black"/>
+          <w:lang w:val="en-US"/>
+        </w:rPr>
+        <w:t xml:space="preserve">; </w:t>
+      </w:r>
+      <w:r>
+        <w:rPr>
+          <w:rFonts w:ascii="Consolas" w:hAnsi="Consolas" w:cs="Consolas"/>
+          <w:color w:val="B4B4B4"/>
+          <w:sz w:val="19"/>
+          <w:szCs w:val="19"/>
+          <w:highlight w:val="black"/>
+          <w:lang w:val="en-US"/>
+        </w:rPr>
+        <w:t>-</w:t>
+      </w:r>
+      <w:r>
+        <w:rPr>
+          <w:rFonts w:ascii="Consolas" w:hAnsi="Consolas" w:cs="Consolas"/>
+          <w:color w:val="B5CEA8"/>
+          <w:sz w:val="19"/>
+          <w:szCs w:val="19"/>
+          <w:highlight w:val="black"/>
+          <w:lang w:val="en-US"/>
+        </w:rPr>
+        <w:t>6</w:t>
+      </w:r>
+      <w:r>
+        <w:rPr>
+          <w:rFonts w:ascii="Consolas" w:hAnsi="Consolas" w:cs="Consolas"/>
+          <w:color w:val="DCDCDC"/>
+          <w:sz w:val="19"/>
+          <w:szCs w:val="19"/>
+          <w:highlight w:val="black"/>
+          <w:lang w:val="en-US"/>
+        </w:rPr>
+        <w:t xml:space="preserve">; </w:t>
+      </w:r>
+      <w:r>
+        <w:rPr>
+          <w:rFonts w:ascii="Consolas" w:hAnsi="Consolas" w:cs="Consolas"/>
+          <w:color w:val="B5CEA8"/>
+          <w:sz w:val="19"/>
+          <w:szCs w:val="19"/>
+          <w:highlight w:val="black"/>
+          <w:lang w:val="en-US"/>
+        </w:rPr>
+        <w:t>5</w:t>
+      </w:r>
+      <w:r>
+        <w:rPr>
+          <w:rFonts w:ascii="Consolas" w:hAnsi="Consolas" w:cs="Consolas"/>
+          <w:color w:val="DCDCDC"/>
+          <w:sz w:val="19"/>
+          <w:szCs w:val="19"/>
+          <w:highlight w:val="black"/>
+          <w:lang w:val="en-US"/>
+        </w:rPr>
+        <w:t xml:space="preserve"> |]</w:t>
+      </w:r>
+    </w:p>
+    <w:p>
+      <w:pPr>
+        <w:pStyle w:val="2"/>
+      </w:pPr>
+      <w:r>
+        <w:t xml:space="preserve">|&gt; </w:t>
+      </w:r>
+      <w:r>
+        <w:t xml:space="preserve">и </w:t>
+      </w:r>
+      <w:r>
+        <w:t xml:space="preserve">&lt;| </w:t>
+      </w:r>
+    </w:p>
+    <w:p>
+      <w:r>
+        <w:t xml:space="preserve">Иногда удобнее писать не </w:t>
+      </w:r>
+      <w:r>
+        <w:rPr>
+          <w:lang w:val="en-US"/>
+        </w:rPr>
+        <w:t>f</w:t>
+      </w:r>
+      <w:r>
+        <w:t xml:space="preserve"> </w:t>
+      </w:r>
+      <w:r>
+        <w:rPr>
+          <w:lang w:val="en-US"/>
+        </w:rPr>
         <w:t>x</w:t>
       </w:r>
       <w:r>
-        <w:rPr>
-          <w:rFonts w:ascii="Consolas" w:hAnsi="Consolas" w:cs="Consolas"/>
-          <w:color w:val="B4B4B4"/>
-          <w:sz w:val="19"/>
-          <w:szCs w:val="19"/>
-          <w:highlight w:val="black"/>
-        </w:rPr>
-        <w:t>::</w:t>
-      </w:r>
-      <w:proofErr w:type="spellStart"/>
-      <w:r>
-        <w:rPr>
-          <w:rFonts w:ascii="Consolas" w:hAnsi="Consolas" w:cs="Consolas"/>
-          <w:color w:val="FFFFFF"/>
-          <w:sz w:val="19"/>
-          <w:szCs w:val="19"/>
-          <w:highlight w:val="black"/>
-          <w:lang w:val="en-US"/>
-        </w:rPr>
-        <w:t>xs</w:t>
-      </w:r>
-      <w:proofErr w:type="spellEnd"/>
-      <w:r>
-        <w:rPr>
-          <w:rFonts w:ascii="Consolas" w:hAnsi="Consolas" w:cs="Consolas"/>
-          <w:color w:val="DCDCDC"/>
-          <w:sz w:val="19"/>
-          <w:szCs w:val="19"/>
-          <w:highlight w:val="black"/>
-        </w:rPr>
-        <w:t xml:space="preserve"> </w:t>
-      </w:r>
-      <w:r>
-        <w:rPr>
-          <w:rFonts w:ascii="Consolas" w:hAnsi="Consolas" w:cs="Consolas"/>
-          <w:color w:val="569CD6"/>
-          <w:sz w:val="19"/>
-          <w:szCs w:val="19"/>
-          <w:highlight w:val="black"/>
-        </w:rPr>
-        <w:t>-&gt;</w:t>
-      </w:r>
-      <w:r>
-        <w:rPr>
-          <w:rFonts w:ascii="Consolas" w:hAnsi="Consolas" w:cs="Consolas"/>
-          <w:color w:val="DCDCDC"/>
-          <w:sz w:val="19"/>
-          <w:szCs w:val="19"/>
-          <w:highlight w:val="black"/>
-        </w:rPr>
-        <w:t xml:space="preserve"> </w:t>
-      </w:r>
-      <w:r>
-        <w:rPr>
-          <w:rFonts w:ascii="Consolas" w:hAnsi="Consolas" w:cs="Consolas"/>
-          <w:color w:val="FFFFFF"/>
-          <w:sz w:val="19"/>
-          <w:szCs w:val="19"/>
-          <w:highlight w:val="black"/>
-          <w:lang w:val="en-US"/>
-        </w:rPr>
-        <w:t>fold</w:t>
-      </w:r>
-      <w:r>
-        <w:rPr>
-          <w:rFonts w:ascii="Consolas" w:hAnsi="Consolas" w:cs="Consolas"/>
-          <w:color w:val="DCDCDC"/>
-          <w:sz w:val="19"/>
-          <w:szCs w:val="19"/>
-          <w:highlight w:val="black"/>
-        </w:rPr>
-        <w:t xml:space="preserve"> </w:t>
-      </w:r>
-      <w:r>
-        <w:rPr>
-          <w:rFonts w:ascii="Consolas" w:hAnsi="Consolas" w:cs="Consolas"/>
-          <w:color w:val="FFFFFF"/>
-          <w:sz w:val="19"/>
-          <w:szCs w:val="19"/>
-          <w:highlight w:val="black"/>
+        <w:t xml:space="preserve"> </w:t>
+      </w:r>
+      <w:r>
+        <w:rPr>
+          <w:lang w:val="en-US"/>
+        </w:rPr>
+        <w:t>y</w:t>
+      </w:r>
+      <w:r>
+        <w:t xml:space="preserve"> </w:t>
+      </w:r>
+      <w:r>
+        <w:rPr>
+          <w:lang w:val="en-US"/>
+        </w:rPr>
+        <w:t>z</w:t>
+      </w:r>
+      <w:r>
+        <w:t>, а, например</w:t>
+      </w:r>
+      <w:r>
+        <w:t xml:space="preserve"> </w:t>
+      </w:r>
+      <w:r>
+        <w:rPr>
           <w:lang w:val="en-US"/>
         </w:rPr>
         <w:t>f</w:t>
       </w:r>
       <w:r>
-        <w:rPr>
-          <w:rFonts w:ascii="Consolas" w:hAnsi="Consolas" w:cs="Consolas"/>
-          <w:color w:val="DCDCDC"/>
-          <w:sz w:val="19"/>
-          <w:szCs w:val="19"/>
-          <w:highlight w:val="black"/>
-        </w:rPr>
-        <w:t xml:space="preserve"> (</w:t>
-      </w:r>
-      <w:r>
-        <w:rPr>
-          <w:rFonts w:ascii="Consolas" w:hAnsi="Consolas" w:cs="Consolas"/>
-          <w:color w:val="FFFFFF"/>
-          <w:sz w:val="19"/>
-          <w:szCs w:val="19"/>
-          <w:highlight w:val="black"/>
+        <w:t xml:space="preserve"> </w:t>
+      </w:r>
+      <w:r>
+        <w:rPr>
+          <w:lang w:val="en-US"/>
+        </w:rPr>
+        <w:t>x</w:t>
+      </w:r>
+      <w:r>
+        <w:t xml:space="preserve"> </w:t>
+      </w:r>
+      <w:r>
+        <w:rPr>
+          <w:lang w:val="en-US"/>
+        </w:rPr>
+        <w:t>y</w:t>
+      </w:r>
+      <w:r>
+        <w:t xml:space="preserve"> &lt;| </w:t>
+      </w:r>
+      <w:r>
+        <w:rPr>
+          <w:lang w:val="en-US"/>
+        </w:rPr>
+        <w:t>z</w:t>
+      </w:r>
+      <w:r>
+        <w:t xml:space="preserve"> </w:t>
+      </w:r>
+      <w:r>
+        <w:t xml:space="preserve">или </w:t>
+      </w:r>
+      <w:r>
+        <w:rPr>
+          <w:lang w:val="en-US"/>
+        </w:rPr>
+        <w:t>z</w:t>
+      </w:r>
+      <w:r>
+        <w:t xml:space="preserve"> |&gt; </w:t>
+      </w:r>
+      <w:r>
+        <w:rPr>
           <w:lang w:val="en-US"/>
         </w:rPr>
         <w:t>f</w:t>
       </w:r>
       <w:r>
-        <w:rPr>
-          <w:rFonts w:ascii="Consolas" w:hAnsi="Consolas" w:cs="Consolas"/>
-          <w:color w:val="DCDCDC"/>
-          <w:sz w:val="19"/>
-          <w:szCs w:val="19"/>
-          <w:highlight w:val="black"/>
-        </w:rPr>
-        <w:t xml:space="preserve"> </w:t>
-      </w:r>
-      <w:proofErr w:type="spellStart"/>
-      <w:r>
-        <w:rPr>
-          <w:rFonts w:ascii="Consolas" w:hAnsi="Consolas" w:cs="Consolas"/>
-          <w:color w:val="FFFFFF"/>
-          <w:sz w:val="19"/>
-          <w:szCs w:val="19"/>
-          <w:highlight w:val="black"/>
-          <w:lang w:val="en-US"/>
-        </w:rPr>
-        <w:t>init</w:t>
-      </w:r>
-      <w:proofErr w:type="spellEnd"/>
-      <w:r>
-        <w:rPr>
-          <w:rFonts w:ascii="Consolas" w:hAnsi="Consolas" w:cs="Consolas"/>
-          <w:color w:val="DCDCDC"/>
-          <w:sz w:val="19"/>
-          <w:szCs w:val="19"/>
-          <w:highlight w:val="black"/>
-        </w:rPr>
-        <w:t xml:space="preserve"> </w:t>
-      </w:r>
-      <w:r>
-        <w:rPr>
-          <w:rFonts w:ascii="Consolas" w:hAnsi="Consolas" w:cs="Consolas"/>
-          <w:color w:val="FFFFFF"/>
-          <w:sz w:val="19"/>
-          <w:szCs w:val="19"/>
-          <w:highlight w:val="black"/>
+        <w:t xml:space="preserve"> </w:t>
+      </w:r>
+      <w:r>
+        <w:rPr>
           <w:lang w:val="en-US"/>
         </w:rPr>
         <w:t>x</w:t>
       </w:r>
       <w:r>
-        <w:rPr>
-          <w:rFonts w:ascii="Consolas" w:hAnsi="Consolas" w:cs="Consolas"/>
-          <w:color w:val="DCDCDC"/>
-          <w:sz w:val="19"/>
-          <w:szCs w:val="19"/>
-          <w:highlight w:val="black"/>
-        </w:rPr>
-        <w:t xml:space="preserve">) </w:t>
-      </w:r>
-      <w:proofErr w:type="spellStart"/>
-      <w:r>
-        <w:rPr>
-          <w:rFonts w:ascii="Consolas" w:hAnsi="Consolas" w:cs="Consolas"/>
-          <w:color w:val="FFFFFF"/>
-          <w:sz w:val="19"/>
-          <w:szCs w:val="19"/>
-          <w:highlight w:val="black"/>
-          <w:lang w:val="en-US"/>
-        </w:rPr>
-        <w:t>xs</w:t>
-      </w:r>
-      <w:proofErr w:type="spellEnd"/>
-      <w:r>
-        <w:rPr>
-          <w:rFonts w:ascii="Consolas" w:hAnsi="Consolas" w:cs="Consolas"/>
-          <w:color w:val="DCDCDC"/>
-          <w:sz w:val="19"/>
-          <w:szCs w:val="19"/>
-          <w:highlight w:val="black"/>
-        </w:rPr>
-        <w:t xml:space="preserve"> </w:t>
-      </w:r>
-      <w:r>
-        <w:rPr>
-          <w:rFonts w:ascii="Consolas" w:hAnsi="Consolas" w:cs="Consolas"/>
-          <w:color w:val="608B4E"/>
-          <w:sz w:val="19"/>
-          <w:szCs w:val="19"/>
-          <w:highlight w:val="black"/>
-        </w:rPr>
-        <w:t xml:space="preserve">//иначе применяем </w:t>
-      </w:r>
-      <w:r>
-        <w:rPr>
-          <w:rFonts w:ascii="Consolas" w:hAnsi="Consolas" w:cs="Consolas"/>
-          <w:color w:val="608B4E"/>
-          <w:sz w:val="19"/>
-          <w:szCs w:val="19"/>
-          <w:highlight w:val="black"/>
-          <w:lang w:val="en-US"/>
-        </w:rPr>
-        <w:t>f</w:t>
-      </w:r>
-      <w:r>
-        <w:rPr>
-          <w:rFonts w:ascii="Consolas" w:hAnsi="Consolas" w:cs="Consolas"/>
-          <w:color w:val="608B4E"/>
-          <w:sz w:val="19"/>
-          <w:szCs w:val="19"/>
-          <w:highlight w:val="black"/>
-        </w:rPr>
-        <w:t xml:space="preserve"> к голове и тек</w:t>
-      </w:r>
-      <w:proofErr w:type="gramStart"/>
-      <w:r>
-        <w:rPr>
-          <w:rFonts w:ascii="Consolas" w:hAnsi="Consolas" w:cs="Consolas"/>
-          <w:color w:val="608B4E"/>
-          <w:sz w:val="19"/>
-          <w:szCs w:val="19"/>
-          <w:highlight w:val="black"/>
-        </w:rPr>
-        <w:t>.</w:t>
-      </w:r>
-      <w:proofErr w:type="gramEnd"/>
-      <w:r>
-        <w:rPr>
-          <w:rFonts w:ascii="Consolas" w:hAnsi="Consolas" w:cs="Consolas"/>
-          <w:color w:val="608B4E"/>
-          <w:sz w:val="19"/>
-          <w:szCs w:val="19"/>
-          <w:highlight w:val="black"/>
-        </w:rPr>
-        <w:t xml:space="preserve"> </w:t>
-      </w:r>
-      <w:proofErr w:type="gramStart"/>
-      <w:r>
-        <w:rPr>
-          <w:rFonts w:ascii="Consolas" w:hAnsi="Consolas" w:cs="Consolas"/>
-          <w:color w:val="608B4E"/>
-          <w:sz w:val="19"/>
-          <w:szCs w:val="19"/>
-          <w:highlight w:val="black"/>
-        </w:rPr>
-        <w:t>а</w:t>
-      </w:r>
-      <w:proofErr w:type="gramEnd"/>
-      <w:r>
-        <w:rPr>
-          <w:rFonts w:ascii="Consolas" w:hAnsi="Consolas" w:cs="Consolas"/>
-          <w:color w:val="608B4E"/>
-          <w:sz w:val="19"/>
-          <w:szCs w:val="19"/>
-          <w:highlight w:val="black"/>
-        </w:rPr>
-        <w:t>ккумулятору и продолжаем для хвоста</w:t>
-      </w:r>
-    </w:p>
-    <w:p>
-      <w:r>
-        <w:t xml:space="preserve">Другой пример применения </w:t>
-      </w:r>
-      <w:r>
-        <w:rPr>
-          <w:lang w:val="en-US"/>
-        </w:rPr>
-        <w:t>fold</w:t>
-      </w:r>
-      <w:r>
-        <w:t>’</w:t>
-      </w:r>
-      <w:r>
-        <w:rPr>
-          <w:lang w:val="en-US"/>
-        </w:rPr>
-        <w:t>a</w:t>
-      </w:r>
-      <w:r>
-        <w:t xml:space="preserve"> — </w:t>
-      </w:r>
-      <w:r>
-        <w:t>мы можем найти минимальное в массиве число:</w:t>
-      </w:r>
-    </w:p>
-    <w:p>
-      <w:pPr>
-        <w:rPr>
-          <w:rFonts w:ascii="Consolas" w:hAnsi="Consolas" w:cs="Consolas"/>
-          <w:color w:val="DCDCDC"/>
-          <w:sz w:val="19"/>
-          <w:szCs w:val="19"/>
-          <w:highlight w:val="black"/>
-          <w:lang w:val="en-US"/>
-        </w:rPr>
-      </w:pPr>
-      <w:proofErr w:type="spellStart"/>
-      <w:r>
-        <w:rPr>
-          <w:rFonts w:ascii="Consolas" w:hAnsi="Consolas" w:cs="Consolas"/>
-          <w:color w:val="FFFFFF"/>
-          <w:sz w:val="19"/>
-          <w:szCs w:val="19"/>
-          <w:highlight w:val="black"/>
-          <w:lang w:val="en-US"/>
-        </w:rPr>
-        <w:t>Array</w:t>
-      </w:r>
-      <w:r>
-        <w:rPr>
-          <w:rFonts w:ascii="Consolas" w:hAnsi="Consolas" w:cs="Consolas"/>
-          <w:color w:val="B4B4B4"/>
-          <w:sz w:val="19"/>
-          <w:szCs w:val="19"/>
-          <w:highlight w:val="black"/>
-          <w:lang w:val="en-US"/>
-        </w:rPr>
-        <w:t>.</w:t>
-      </w:r>
-      <w:r>
-        <w:rPr>
-          <w:rFonts w:ascii="Consolas" w:hAnsi="Consolas" w:cs="Consolas"/>
-          <w:color w:val="FFFFFF"/>
-          <w:sz w:val="19"/>
-          <w:szCs w:val="19"/>
-          <w:highlight w:val="black"/>
-          <w:lang w:val="en-US"/>
-        </w:rPr>
-        <w:t>fold</w:t>
-      </w:r>
-      <w:proofErr w:type="spellEnd"/>
-      <w:r>
-        <w:rPr>
-          <w:rFonts w:ascii="Consolas" w:hAnsi="Consolas" w:cs="Consolas"/>
-          <w:color w:val="DCDCDC"/>
-          <w:sz w:val="19"/>
-          <w:szCs w:val="19"/>
-          <w:highlight w:val="black"/>
-          <w:lang w:val="en-US"/>
-        </w:rPr>
-        <w:t xml:space="preserve"> (</w:t>
-      </w:r>
-      <w:r>
-        <w:rPr>
-          <w:rFonts w:ascii="Consolas" w:hAnsi="Consolas" w:cs="Consolas"/>
-          <w:color w:val="569CD6"/>
-          <w:sz w:val="19"/>
-          <w:szCs w:val="19"/>
-          <w:highlight w:val="black"/>
-          <w:lang w:val="en-US"/>
-        </w:rPr>
-        <w:t>fun</w:t>
-      </w:r>
-      <w:r>
-        <w:rPr>
-          <w:rFonts w:ascii="Consolas" w:hAnsi="Consolas" w:cs="Consolas"/>
-          <w:color w:val="DCDCDC"/>
-          <w:sz w:val="19"/>
-          <w:szCs w:val="19"/>
-          <w:highlight w:val="black"/>
-          <w:lang w:val="en-US"/>
-        </w:rPr>
-        <w:t xml:space="preserve"> </w:t>
-      </w:r>
-      <w:proofErr w:type="spellStart"/>
-      <w:r>
-        <w:rPr>
-          <w:rFonts w:ascii="Consolas" w:hAnsi="Consolas" w:cs="Consolas"/>
-          <w:color w:val="FFFFFF"/>
-          <w:sz w:val="19"/>
-          <w:szCs w:val="19"/>
-          <w:highlight w:val="black"/>
-          <w:lang w:val="en-US"/>
-        </w:rPr>
-        <w:t>acc</w:t>
-      </w:r>
-      <w:proofErr w:type="spellEnd"/>
-      <w:r>
-        <w:rPr>
-          <w:rFonts w:ascii="Consolas" w:hAnsi="Consolas" w:cs="Consolas"/>
-          <w:color w:val="DCDCDC"/>
-          <w:sz w:val="19"/>
-          <w:szCs w:val="19"/>
-          <w:highlight w:val="black"/>
-          <w:lang w:val="en-US"/>
-        </w:rPr>
-        <w:t xml:space="preserve"> </w:t>
-      </w:r>
-      <w:proofErr w:type="spellStart"/>
-      <w:r>
-        <w:rPr>
-          <w:rFonts w:ascii="Consolas" w:hAnsi="Consolas" w:cs="Consolas"/>
-          <w:color w:val="FFFFFF"/>
-          <w:sz w:val="19"/>
-          <w:szCs w:val="19"/>
-          <w:highlight w:val="black"/>
-          <w:lang w:val="en-US"/>
-        </w:rPr>
-        <w:t>elem</w:t>
-      </w:r>
-      <w:proofErr w:type="spellEnd"/>
-      <w:r>
-        <w:rPr>
-          <w:rFonts w:ascii="Consolas" w:hAnsi="Consolas" w:cs="Consolas"/>
-          <w:color w:val="DCDCDC"/>
-          <w:sz w:val="19"/>
-          <w:szCs w:val="19"/>
-          <w:highlight w:val="black"/>
-          <w:lang w:val="en-US"/>
-        </w:rPr>
-        <w:t xml:space="preserve"> </w:t>
-      </w:r>
-      <w:r>
-        <w:rPr>
-          <w:rFonts w:ascii="Consolas" w:hAnsi="Consolas" w:cs="Consolas"/>
-          <w:color w:val="569CD6"/>
-          <w:sz w:val="19"/>
-          <w:szCs w:val="19"/>
-          <w:highlight w:val="black"/>
-          <w:lang w:val="en-US"/>
-        </w:rPr>
-        <w:t>-&gt;</w:t>
-      </w:r>
-      <w:r>
-        <w:rPr>
-          <w:rFonts w:ascii="Consolas" w:hAnsi="Consolas" w:cs="Consolas"/>
-          <w:color w:val="DCDCDC"/>
-          <w:sz w:val="19"/>
-          <w:szCs w:val="19"/>
-          <w:highlight w:val="black"/>
-          <w:lang w:val="en-US"/>
-        </w:rPr>
-        <w:t xml:space="preserve"> </w:t>
-      </w:r>
-      <w:r>
-        <w:rPr>
-          <w:rFonts w:ascii="Consolas" w:hAnsi="Consolas" w:cs="Consolas"/>
-          <w:color w:val="569CD6"/>
-          <w:sz w:val="19"/>
-          <w:szCs w:val="19"/>
-          <w:highlight w:val="black"/>
-          <w:lang w:val="en-US"/>
-        </w:rPr>
-        <w:t>if</w:t>
-      </w:r>
-      <w:r>
-        <w:rPr>
-          <w:rFonts w:ascii="Consolas" w:hAnsi="Consolas" w:cs="Consolas"/>
-          <w:color w:val="DCDCDC"/>
-          <w:sz w:val="19"/>
-          <w:szCs w:val="19"/>
-          <w:highlight w:val="black"/>
-          <w:lang w:val="en-US"/>
-        </w:rPr>
-        <w:t xml:space="preserve"> </w:t>
-      </w:r>
-      <w:proofErr w:type="spellStart"/>
-      <w:r>
-        <w:rPr>
-          <w:rFonts w:ascii="Consolas" w:hAnsi="Consolas" w:cs="Consolas"/>
-          <w:color w:val="FFFFFF"/>
-          <w:sz w:val="19"/>
-          <w:szCs w:val="19"/>
-          <w:highlight w:val="black"/>
-          <w:lang w:val="en-US"/>
-        </w:rPr>
-        <w:t>acc</w:t>
-      </w:r>
-      <w:proofErr w:type="spellEnd"/>
-      <w:r>
-        <w:rPr>
-          <w:rFonts w:ascii="Consolas" w:hAnsi="Consolas" w:cs="Consolas"/>
-          <w:color w:val="DCDCDC"/>
-          <w:sz w:val="19"/>
-          <w:szCs w:val="19"/>
-          <w:highlight w:val="black"/>
-          <w:lang w:val="en-US"/>
-        </w:rPr>
-        <w:t xml:space="preserve"> </w:t>
-      </w:r>
-      <w:r>
-        <w:rPr>
-          <w:rFonts w:ascii="Consolas" w:hAnsi="Consolas" w:cs="Consolas"/>
-          <w:color w:val="B4B4B4"/>
-          <w:sz w:val="19"/>
-          <w:szCs w:val="19"/>
-          <w:highlight w:val="black"/>
-          <w:lang w:val="en-US"/>
-        </w:rPr>
-        <w:t>&gt;</w:t>
-      </w:r>
-      <w:r>
-        <w:rPr>
-          <w:rFonts w:ascii="Consolas" w:hAnsi="Consolas" w:cs="Consolas"/>
-          <w:color w:val="DCDCDC"/>
-          <w:sz w:val="19"/>
-          <w:szCs w:val="19"/>
-          <w:highlight w:val="black"/>
-          <w:lang w:val="en-US"/>
-        </w:rPr>
-        <w:t xml:space="preserve"> </w:t>
-      </w:r>
-      <w:proofErr w:type="spellStart"/>
-      <w:r>
-        <w:rPr>
-          <w:rFonts w:ascii="Consolas" w:hAnsi="Consolas" w:cs="Consolas"/>
-          <w:color w:val="FFFFFF"/>
-          <w:sz w:val="19"/>
-          <w:szCs w:val="19"/>
-          <w:highlight w:val="black"/>
-          <w:lang w:val="en-US"/>
-        </w:rPr>
-        <w:t>elem</w:t>
-      </w:r>
-      <w:proofErr w:type="spellEnd"/>
-      <w:r>
-        <w:rPr>
-          <w:rFonts w:ascii="Consolas" w:hAnsi="Consolas" w:cs="Consolas"/>
-          <w:color w:val="DCDCDC"/>
-          <w:sz w:val="19"/>
-          <w:szCs w:val="19"/>
-          <w:highlight w:val="black"/>
-          <w:lang w:val="en-US"/>
-        </w:rPr>
-        <w:t xml:space="preserve"> </w:t>
-      </w:r>
-      <w:r>
-        <w:rPr>
-          <w:rFonts w:ascii="Consolas" w:hAnsi="Consolas" w:cs="Consolas"/>
-          <w:color w:val="569CD6"/>
-          <w:sz w:val="19"/>
-          <w:szCs w:val="19"/>
-          <w:highlight w:val="black"/>
-          <w:lang w:val="en-US"/>
-        </w:rPr>
-        <w:t>then</w:t>
-      </w:r>
-      <w:r>
-        <w:rPr>
-          <w:rFonts w:ascii="Consolas" w:hAnsi="Consolas" w:cs="Consolas"/>
-          <w:color w:val="DCDCDC"/>
-          <w:sz w:val="19"/>
-          <w:szCs w:val="19"/>
-          <w:highlight w:val="black"/>
-          <w:lang w:val="en-US"/>
-        </w:rPr>
-        <w:t xml:space="preserve"> </w:t>
-      </w:r>
-      <w:proofErr w:type="spellStart"/>
-      <w:r>
-        <w:rPr>
-          <w:rFonts w:ascii="Consolas" w:hAnsi="Consolas" w:cs="Consolas"/>
-          <w:color w:val="FFFFFF"/>
-          <w:sz w:val="19"/>
-          <w:szCs w:val="19"/>
-          <w:highlight w:val="black"/>
-          <w:lang w:val="en-US"/>
-        </w:rPr>
-        <w:t>elem</w:t>
-      </w:r>
-      <w:proofErr w:type="spellEnd"/>
-      <w:r>
-        <w:rPr>
-          <w:rFonts w:ascii="Consolas" w:hAnsi="Consolas" w:cs="Consolas"/>
-          <w:color w:val="DCDCDC"/>
-          <w:sz w:val="19"/>
-          <w:szCs w:val="19"/>
-          <w:highlight w:val="black"/>
-          <w:lang w:val="en-US"/>
-        </w:rPr>
-        <w:t xml:space="preserve"> </w:t>
-      </w:r>
-      <w:r>
-        <w:rPr>
-          <w:rFonts w:ascii="Consolas" w:hAnsi="Consolas" w:cs="Consolas"/>
-          <w:color w:val="569CD6"/>
-          <w:sz w:val="19"/>
-          <w:szCs w:val="19"/>
-          <w:highlight w:val="black"/>
-          <w:lang w:val="en-US"/>
-        </w:rPr>
-        <w:t>else</w:t>
-      </w:r>
-      <w:r>
-        <w:rPr>
-          <w:rFonts w:ascii="Consolas" w:hAnsi="Consolas" w:cs="Consolas"/>
-          <w:color w:val="DCDCDC"/>
-          <w:sz w:val="19"/>
-          <w:szCs w:val="19"/>
-          <w:highlight w:val="black"/>
-          <w:lang w:val="en-US"/>
-        </w:rPr>
-        <w:t xml:space="preserve"> </w:t>
-      </w:r>
-      <w:proofErr w:type="spellStart"/>
-      <w:r>
-        <w:rPr>
-          <w:rFonts w:ascii="Consolas" w:hAnsi="Consolas" w:cs="Consolas"/>
-          <w:color w:val="FFFFFF"/>
-          <w:sz w:val="19"/>
-          <w:szCs w:val="19"/>
-          <w:highlight w:val="black"/>
-          <w:lang w:val="en-US"/>
-        </w:rPr>
-        <w:t>acc</w:t>
-      </w:r>
-      <w:proofErr w:type="spellEnd"/>
-      <w:r>
-        <w:rPr>
-          <w:rFonts w:ascii="Consolas" w:hAnsi="Consolas" w:cs="Consolas"/>
-          <w:color w:val="DCDCDC"/>
-          <w:sz w:val="19"/>
-          <w:szCs w:val="19"/>
-          <w:highlight w:val="black"/>
-          <w:lang w:val="en-US"/>
-        </w:rPr>
-        <w:t xml:space="preserve">) </w:t>
-      </w:r>
-      <w:r>
-        <w:rPr>
-          <w:rFonts w:ascii="Consolas" w:hAnsi="Consolas" w:cs="Consolas"/>
-          <w:color w:val="FFFFFF"/>
-          <w:sz w:val="19"/>
-          <w:szCs w:val="19"/>
-          <w:highlight w:val="black"/>
-          <w:lang w:val="en-US"/>
-        </w:rPr>
-        <w:t>Int32</w:t>
-      </w:r>
-      <w:r>
-        <w:rPr>
-          <w:rFonts w:ascii="Consolas" w:hAnsi="Consolas" w:cs="Consolas"/>
-          <w:color w:val="B4B4B4"/>
-          <w:sz w:val="19"/>
-          <w:szCs w:val="19"/>
-          <w:highlight w:val="black"/>
-          <w:lang w:val="en-US"/>
-        </w:rPr>
-        <w:t>.</w:t>
-      </w:r>
-      <w:r>
-        <w:rPr>
-          <w:rFonts w:ascii="Consolas" w:hAnsi="Consolas" w:cs="Consolas"/>
-          <w:color w:val="FFFFFF"/>
-          <w:sz w:val="19"/>
-          <w:szCs w:val="19"/>
-          <w:highlight w:val="black"/>
-          <w:lang w:val="en-US"/>
-        </w:rPr>
-        <w:t>MaxValue</w:t>
-      </w:r>
-      <w:r>
-        <w:rPr>
-          <w:rFonts w:ascii="Consolas" w:hAnsi="Consolas" w:cs="Consolas"/>
-          <w:color w:val="DCDCDC"/>
-          <w:sz w:val="19"/>
-          <w:szCs w:val="19"/>
-          <w:highlight w:val="black"/>
-          <w:lang w:val="en-US"/>
-        </w:rPr>
-        <w:t xml:space="preserve"> [| </w:t>
-      </w:r>
-      <w:r>
-        <w:rPr>
-          <w:rFonts w:ascii="Consolas" w:hAnsi="Consolas" w:cs="Consolas"/>
-          <w:color w:val="B5CEA8"/>
-          <w:sz w:val="19"/>
-          <w:szCs w:val="19"/>
-          <w:highlight w:val="black"/>
-          <w:lang w:val="en-US"/>
-        </w:rPr>
-        <w:t>3</w:t>
-      </w:r>
-      <w:r>
-        <w:rPr>
-          <w:rFonts w:ascii="Consolas" w:hAnsi="Consolas" w:cs="Consolas"/>
-          <w:color w:val="DCDCDC"/>
-          <w:sz w:val="19"/>
-          <w:szCs w:val="19"/>
-          <w:highlight w:val="black"/>
-          <w:lang w:val="en-US"/>
-        </w:rPr>
-        <w:t xml:space="preserve">; </w:t>
-      </w:r>
-      <w:r>
-        <w:rPr>
-          <w:rFonts w:ascii="Consolas" w:hAnsi="Consolas" w:cs="Consolas"/>
-          <w:color w:val="B4B4B4"/>
-          <w:sz w:val="19"/>
-          <w:szCs w:val="19"/>
-          <w:highlight w:val="black"/>
-          <w:lang w:val="en-US"/>
-        </w:rPr>
-        <w:t>-</w:t>
-      </w:r>
-      <w:r>
-        <w:rPr>
-          <w:rFonts w:ascii="Consolas" w:hAnsi="Consolas" w:cs="Consolas"/>
-          <w:color w:val="B5CEA8"/>
-          <w:sz w:val="19"/>
-          <w:szCs w:val="19"/>
-          <w:highlight w:val="black"/>
-          <w:lang w:val="en-US"/>
-        </w:rPr>
-        <w:t>6</w:t>
-      </w:r>
-      <w:r>
-        <w:rPr>
-          <w:rFonts w:ascii="Consolas" w:hAnsi="Consolas" w:cs="Consolas"/>
-          <w:color w:val="DCDCDC"/>
-          <w:sz w:val="19"/>
-          <w:szCs w:val="19"/>
-          <w:highlight w:val="black"/>
-          <w:lang w:val="en-US"/>
-        </w:rPr>
-        <w:t xml:space="preserve">; </w:t>
-      </w:r>
-      <w:r>
-        <w:rPr>
-          <w:rFonts w:ascii="Consolas" w:hAnsi="Consolas" w:cs="Consolas"/>
-          <w:color w:val="B5CEA8"/>
-          <w:sz w:val="19"/>
-          <w:szCs w:val="19"/>
-          <w:highlight w:val="black"/>
-          <w:lang w:val="en-US"/>
-        </w:rPr>
-        <w:t>5</w:t>
-      </w:r>
-      <w:r>
-        <w:rPr>
-          <w:rFonts w:ascii="Consolas" w:hAnsi="Consolas" w:cs="Consolas"/>
-          <w:color w:val="DCDCDC"/>
-          <w:sz w:val="19"/>
-          <w:szCs w:val="19"/>
-          <w:highlight w:val="black"/>
-          <w:lang w:val="en-US"/>
-        </w:rPr>
-        <w:t xml:space="preserve"> |]</w:t>
-      </w:r>
-    </w:p>
-    <w:p>
-      <w:pPr>
-        <w:pStyle w:val="2"/>
-      </w:pPr>
+        <w:t xml:space="preserve"> </w:t>
+      </w:r>
+      <w:r>
+        <w:rPr>
+          <w:lang w:val="en-US"/>
+        </w:rPr>
+        <w:t>y</w:t>
+      </w:r>
+      <w:r>
+        <w:t xml:space="preserve">. Операторы </w:t>
+      </w:r>
+      <w:r>
+        <w:t xml:space="preserve">&lt;| </w:t>
+      </w:r>
+      <w:r>
+        <w:t xml:space="preserve">и </w:t>
+      </w:r>
       <w:r>
         <w:t xml:space="preserve">|&gt; </w:t>
       </w:r>
       <w:r>
-        <w:t xml:space="preserve">и </w:t>
-      </w:r>
-      <w:r>
-        <w:t xml:space="preserve">&lt;| </w:t>
-      </w:r>
-    </w:p>
-    <w:p>
-      <w:r>
-        <w:t xml:space="preserve">Иногда удобнее писать не </w:t>
-      </w:r>
-      <w:r>
-        <w:rPr>
-          <w:lang w:val="en-US"/>
-        </w:rPr>
-        <w:t>f</w:t>
-      </w:r>
-      <w:r>
-        <w:t xml:space="preserve"> </w:t>
-      </w:r>
-      <w:r>
-        <w:rPr>
-          <w:lang w:val="en-US"/>
-        </w:rPr>
-        <w:t>x</w:t>
-      </w:r>
-      <w:r>
-        <w:t xml:space="preserve"> </w:t>
-      </w:r>
-      <w:r>
-        <w:rPr>
-          <w:lang w:val="en-US"/>
-        </w:rPr>
-        <w:t>y</w:t>
-      </w:r>
-      <w:r>
-        <w:t xml:space="preserve"> </w:t>
-      </w:r>
-      <w:r>
-        <w:rPr>
-          <w:lang w:val="en-US"/>
-        </w:rPr>
-        <w:t>z</w:t>
-      </w:r>
-      <w:r>
-        <w:t>, а, например</w:t>
-      </w:r>
-      <w:r>
-        <w:t xml:space="preserve"> </w:t>
-      </w:r>
-      <w:r>
-        <w:rPr>
-          <w:lang w:val="en-US"/>
-        </w:rPr>
-        <w:t>f</w:t>
-      </w:r>
-      <w:r>
-        <w:t xml:space="preserve"> </w:t>
-      </w:r>
-      <w:r>
-        <w:rPr>
-          <w:lang w:val="en-US"/>
-        </w:rPr>
-        <w:t>x</w:t>
-      </w:r>
-      <w:r>
-        <w:t xml:space="preserve"> </w:t>
-      </w:r>
-      <w:r>
-        <w:rPr>
-          <w:lang w:val="en-US"/>
-        </w:rPr>
-        <w:t>y</w:t>
-      </w:r>
-      <w:r>
-        <w:t xml:space="preserve"> &lt;| </w:t>
-      </w:r>
-      <w:r>
-        <w:rPr>
-          <w:lang w:val="en-US"/>
-        </w:rPr>
-        <w:t>z</w:t>
-      </w:r>
-      <w:r>
-        <w:t xml:space="preserve"> </w:t>
-      </w:r>
-      <w:r>
-        <w:t xml:space="preserve">или </w:t>
-      </w:r>
-      <w:r>
-        <w:rPr>
-          <w:lang w:val="en-US"/>
-        </w:rPr>
-        <w:t>z</w:t>
-      </w:r>
-      <w:r>
-        <w:t xml:space="preserve"> |&gt; </w:t>
-      </w:r>
-      <w:r>
-        <w:rPr>
-          <w:lang w:val="en-US"/>
-        </w:rPr>
-        <w:t>f</w:t>
-      </w:r>
-      <w:r>
-        <w:t xml:space="preserve"> </w:t>
-      </w:r>
-      <w:r>
-        <w:rPr>
-          <w:lang w:val="en-US"/>
-        </w:rPr>
-        <w:t>x</w:t>
-      </w:r>
-      <w:r>
-        <w:t xml:space="preserve"> </w:t>
-      </w:r>
-      <w:r>
-        <w:rPr>
-          <w:lang w:val="en-US"/>
-        </w:rPr>
-        <w:t>y</w:t>
-      </w:r>
-      <w:r>
-        <w:t xml:space="preserve">. Операторы </w:t>
-      </w:r>
-      <w:r>
-        <w:t xml:space="preserve">&lt;| </w:t>
-      </w:r>
-      <w:r>
-        <w:t xml:space="preserve">и </w:t>
-      </w:r>
-      <w:r>
-        <w:t xml:space="preserve">|&gt; </w:t>
-      </w:r>
-      <w:r>
         <w:t>просто м</w:t>
       </w:r>
       <w:r>
@@ -11161,50 +10534,9 @@
       </w:r>
     </w:p>
     <w:p>
-      <w:r>
-        <w:t>//</w:t>
-      </w:r>
-      <w:proofErr w:type="spellStart"/>
-      <w:r>
-        <w:rPr>
-          <w:lang w:val="en-US"/>
-        </w:rPr>
-        <w:t>todo</w:t>
-      </w:r>
-      <w:proofErr w:type="spellEnd"/>
-      <w:r>
-        <w:t xml:space="preserve">: </w:t>
-      </w:r>
-      <w:proofErr w:type="spellStart"/>
-      <w:r>
-        <w:rPr>
-          <w:lang w:val="en-US"/>
-        </w:rPr>
-        <w:t>git</w:t>
-      </w:r>
-      <w:proofErr w:type="spellEnd"/>
-      <w:r>
-        <w:t xml:space="preserve">, </w:t>
-      </w:r>
-      <w:proofErr w:type="spellStart"/>
-      <w:r>
-        <w:rPr>
-          <w:lang w:val="en-US"/>
-        </w:rPr>
-        <w:t>tryfsharp</w:t>
-      </w:r>
-      <w:proofErr w:type="spellEnd"/>
-      <w:r>
-        <w:t xml:space="preserve">, </w:t>
-      </w:r>
-      <w:r>
-        <w:t>книги, встречи в 5 в среды, индивидуальные задания</w:t>
-      </w:r>
-      <w:r>
-        <w:t>, контакты</w:t>
-      </w:r>
-    </w:p>
-    <w:p/>
+      <w:bookmarkStart w:id="0" w:name="_GoBack"/>
+      <w:bookmarkEnd w:id="0"/>
+    </w:p>
     <w:p>
       <w:r>
         <w:br w:type="page"/>
@@ -11221,24 +10553,14 @@
     </w:p>
     <w:p>
       <w:r>
-        <w:t xml:space="preserve">Для каждого из вас я сделал отдельный файл, названный по вашему имени. Вы можете писать код в нём и </w:t>
-      </w:r>
-      <w:proofErr w:type="spellStart"/>
-      <w:r>
-        <w:t>коммитить</w:t>
-      </w:r>
-      <w:proofErr w:type="spellEnd"/>
-      <w:r>
-        <w:t xml:space="preserve"> изменения на </w:t>
-      </w:r>
-      <w:proofErr w:type="spellStart"/>
+        <w:t xml:space="preserve">Для каждого из вас я сделал отдельный файл, названный по вашему имени. Вы можете писать код в нём и коммитить изменения на </w:t>
+      </w:r>
       <w:r>
         <w:rPr>
           <w:lang w:val="en-US"/>
         </w:rPr>
         <w:t>github</w:t>
       </w:r>
-      <w:proofErr w:type="spellEnd"/>
       <w:r>
         <w:t>.</w:t>
       </w:r>
@@ -11300,14 +10622,12 @@
       <w:r>
         <w:t xml:space="preserve"> и с помощью </w:t>
       </w:r>
-      <w:proofErr w:type="spellStart"/>
       <w:r>
         <w:rPr>
           <w:lang w:val="en-US"/>
         </w:rPr>
         <w:t>Array.sum</w:t>
       </w:r>
-      <w:proofErr w:type="spellEnd"/>
     </w:p>
     <w:p>
       <w:pPr>
@@ -11326,13 +10646,8 @@
         <w:pStyle w:val="2"/>
       </w:pPr>
       <w:r>
-        <w:t xml:space="preserve">Для </w:t>
-      </w:r>
-      <w:proofErr w:type="spellStart"/>
-      <w:r>
-        <w:t>Камилы</w:t>
-      </w:r>
-      <w:proofErr w:type="spellEnd"/>
+        <w:t>Для Камилы</w:t>
+      </w:r>
     </w:p>
     <w:p>
       <w:pPr>
@@ -11378,14 +10693,12 @@
       <w:r>
         <w:t xml:space="preserve"> и с помощью </w:t>
       </w:r>
-      <w:proofErr w:type="spellStart"/>
       <w:r>
         <w:rPr>
           <w:lang w:val="en-US"/>
         </w:rPr>
         <w:t>List.sum</w:t>
       </w:r>
-      <w:proofErr w:type="spellEnd"/>
     </w:p>
     <w:p>
       <w:pPr>
@@ -11418,8 +10731,6 @@
       <w:r>
         <w:t>Для Сергея</w:t>
       </w:r>
-      <w:bookmarkStart w:id="0" w:name="_GoBack"/>
-      <w:bookmarkEnd w:id="0"/>
     </w:p>
     <w:p>
       <w:pPr>
@@ -11501,6 +10812,566 @@
       </w:r>
       <w:r>
         <w:t>.</w:t>
+      </w:r>
+    </w:p>
+    <w:p>
+      <w:r>
+        <w:br w:type="page"/>
+      </w:r>
+    </w:p>
+    <w:p>
+      <w:pPr>
+        <w:pStyle w:val="1"/>
+      </w:pPr>
+      <w:r>
+        <w:lastRenderedPageBreak/>
+        <w:t xml:space="preserve">Как пользоваться </w:t>
+      </w:r>
+      <w:r>
+        <w:rPr>
+          <w:lang w:val="en-US"/>
+        </w:rPr>
+        <w:t>Git</w:t>
+      </w:r>
+      <w:r>
+        <w:t>’</w:t>
+      </w:r>
+      <w:r>
+        <w:t xml:space="preserve">ом и </w:t>
+      </w:r>
+      <w:r>
+        <w:rPr>
+          <w:lang w:val="en-US"/>
+        </w:rPr>
+        <w:t>GitHub</w:t>
+      </w:r>
+      <w:r>
+        <w:t>’</w:t>
+      </w:r>
+      <w:r>
+        <w:t>ом</w:t>
+      </w:r>
+    </w:p>
+    <w:p>
+      <w:pPr>
+        <w:pStyle w:val="2"/>
+      </w:pPr>
+      <w:r>
+        <w:t>Установка</w:t>
+      </w:r>
+    </w:p>
+    <w:p>
+      <w:r>
+        <w:rPr>
+          <w:noProof/>
+          <w:lang w:val="en-US"/>
+        </w:rPr>
+        <w:drawing>
+          <wp:anchor distT="0" distB="0" distL="114300" distR="114300" simplePos="0" relativeHeight="251658240" behindDoc="0" locked="0" layoutInCell="1" allowOverlap="1" wp14:anchorId="1660524C" wp14:editId="0841D9D2">
+            <wp:simplePos x="0" y="0"/>
+            <wp:positionH relativeFrom="column">
+              <wp:posOffset>-3810</wp:posOffset>
+            </wp:positionH>
+            <wp:positionV relativeFrom="paragraph">
+              <wp:posOffset>652780</wp:posOffset>
+            </wp:positionV>
+            <wp:extent cx="5867400" cy="4724400"/>
+            <wp:effectExtent l="0" t="0" r="0" b="0"/>
+            <wp:wrapTopAndBottom/>
+            <wp:docPr id="1" name="Рисунок 1"/>
+            <wp:cNvGraphicFramePr>
+              <a:graphicFrameLocks xmlns:a="http://schemas.openxmlformats.org/drawingml/2006/main" noChangeAspect="1"/>
+            </wp:cNvGraphicFramePr>
+            <a:graphic xmlns:a="http://schemas.openxmlformats.org/drawingml/2006/main">
+              <a:graphicData uri="http://schemas.openxmlformats.org/drawingml/2006/picture">
+                <pic:pic xmlns:pic="http://schemas.openxmlformats.org/drawingml/2006/picture">
+                  <pic:nvPicPr>
+                    <pic:cNvPr id="0" name="bootcamp_1_win_install_7.jpg"/>
+                    <pic:cNvPicPr/>
+                  </pic:nvPicPr>
+                  <pic:blipFill>
+                    <a:blip r:embed="rId7">
+                      <a:extLst>
+                        <a:ext uri="{28A0092B-C50C-407E-A947-70E740481C1C}">
+                          <a14:useLocalDpi xmlns:a14="http://schemas.microsoft.com/office/drawing/2010/main" val="0"/>
+                        </a:ext>
+                      </a:extLst>
+                    </a:blip>
+                    <a:stretch>
+                      <a:fillRect/>
+                    </a:stretch>
+                  </pic:blipFill>
+                  <pic:spPr>
+                    <a:xfrm>
+                      <a:off x="0" y="0"/>
+                      <a:ext cx="5867400" cy="4724400"/>
+                    </a:xfrm>
+                    <a:prstGeom prst="rect">
+                      <a:avLst/>
+                    </a:prstGeom>
+                  </pic:spPr>
+                </pic:pic>
+              </a:graphicData>
+            </a:graphic>
+            <wp14:sizeRelH relativeFrom="page">
+              <wp14:pctWidth>0</wp14:pctWidth>
+            </wp14:sizeRelH>
+            <wp14:sizeRelV relativeFrom="page">
+              <wp14:pctHeight>0</wp14:pctHeight>
+            </wp14:sizeRelV>
+          </wp:anchor>
+        </w:drawing>
+      </w:r>
+      <w:r>
+        <w:t xml:space="preserve">Вам необходимо скачать по </w:t>
+      </w:r>
+      <w:hyperlink r:id="rId8" w:history="1">
+        <w:r>
+          <w:rPr>
+            <w:rStyle w:val="a7"/>
+          </w:rPr>
+          <w:t>ссылке</w:t>
+        </w:r>
+      </w:hyperlink>
+      <w:r>
+        <w:t xml:space="preserve"> файл инсталлятора и запустить его.</w:t>
+      </w:r>
+    </w:p>
+    <w:p>
+      <w:r>
+        <w:t xml:space="preserve">Дальше можно везде просто нажать </w:t>
+      </w:r>
+      <w:r>
+        <w:rPr>
+          <w:lang w:val="en-US"/>
+        </w:rPr>
+        <w:t>Next</w:t>
+      </w:r>
+      <w:r>
+        <w:t>, но я рекомендую в этом окне:</w:t>
+      </w:r>
+    </w:p>
+    <w:p/>
+    <w:p>
+      <w:pPr>
+        <w:rPr>
+          <w:lang w:val="en-US"/>
+        </w:rPr>
+      </w:pPr>
+      <w:r>
+        <w:t>выбрать</w:t>
+      </w:r>
+      <w:r>
+        <w:rPr>
+          <w:lang w:val="en-US"/>
+        </w:rPr>
+        <w:t xml:space="preserve"> </w:t>
+      </w:r>
+      <w:r>
+        <w:t>опцию</w:t>
+      </w:r>
+      <w:r>
+        <w:rPr>
+          <w:lang w:val="en-US"/>
+        </w:rPr>
+        <w:t xml:space="preserve"> </w:t>
+      </w:r>
+      <w:r>
+        <w:rPr>
+          <w:b/>
+          <w:lang w:val="en-US"/>
+        </w:rPr>
+        <w:t>Checkout as-is, commit as-is</w:t>
+      </w:r>
+      <w:r>
+        <w:rPr>
+          <w:lang w:val="en-US"/>
+        </w:rPr>
+        <w:t>.</w:t>
+      </w:r>
+    </w:p>
+    <w:p>
+      <w:pPr>
+        <w:pStyle w:val="2"/>
+      </w:pPr>
+      <w:r>
+        <w:t>Настройка</w:t>
+      </w:r>
+      <w:r>
+        <w:t xml:space="preserve"> и использование</w:t>
+      </w:r>
+    </w:p>
+    <w:p>
+      <w:pPr>
+        <w:rPr>
+          <w:rFonts w:ascii="Consolas" w:hAnsi="Consolas" w:cs="Consolas"/>
+        </w:rPr>
+      </w:pPr>
+      <w:r>
+        <w:t xml:space="preserve">Вам нужно </w:t>
+      </w:r>
+      <w:hyperlink r:id="rId9" w:history="1">
+        <w:r>
+          <w:rPr>
+            <w:rStyle w:val="a7"/>
+          </w:rPr>
+          <w:t>зарегистрироваться на гитхабе</w:t>
+        </w:r>
+      </w:hyperlink>
+      <w:r>
+        <w:t>.</w:t>
+      </w:r>
+      <w:r>
+        <w:t xml:space="preserve"> После этого, нужно найти в меню Пуск </w:t>
+      </w:r>
+      <w:r>
+        <w:rPr>
+          <w:lang w:val="en-US"/>
+        </w:rPr>
+        <w:t>Git</w:t>
+      </w:r>
+      <w:r>
+        <w:t xml:space="preserve"> -&gt; </w:t>
+      </w:r>
+      <w:r>
+        <w:rPr>
+          <w:lang w:val="en-US"/>
+        </w:rPr>
+        <w:t>Git</w:t>
+      </w:r>
+      <w:r>
+        <w:t xml:space="preserve"> </w:t>
+      </w:r>
+      <w:r>
+        <w:rPr>
+          <w:lang w:val="en-US"/>
+        </w:rPr>
+        <w:t>Bash</w:t>
+      </w:r>
+      <w:r>
+        <w:t>, запустить его и написать следующее:</w:t>
+      </w:r>
+      <w:r>
+        <w:br/>
+      </w:r>
+      <w:r>
+        <w:rPr>
+          <w:rFonts w:ascii="Consolas" w:hAnsi="Consolas" w:cs="Consolas"/>
+          <w:lang w:val="en-US"/>
+        </w:rPr>
+        <w:t>git</w:t>
+      </w:r>
+      <w:r>
+        <w:rPr>
+          <w:rFonts w:ascii="Consolas" w:hAnsi="Consolas" w:cs="Consolas"/>
+        </w:rPr>
+        <w:t xml:space="preserve"> </w:t>
+      </w:r>
+      <w:r>
+        <w:rPr>
+          <w:rFonts w:ascii="Consolas" w:hAnsi="Consolas" w:cs="Consolas"/>
+          <w:lang w:val="en-US"/>
+        </w:rPr>
+        <w:t>config</w:t>
+      </w:r>
+      <w:r>
+        <w:rPr>
+          <w:rFonts w:ascii="Consolas" w:hAnsi="Consolas" w:cs="Consolas"/>
+        </w:rPr>
+        <w:t xml:space="preserve"> --</w:t>
+      </w:r>
+      <w:r>
+        <w:rPr>
+          <w:rFonts w:ascii="Consolas" w:hAnsi="Consolas" w:cs="Consolas"/>
+          <w:lang w:val="en-US"/>
+        </w:rPr>
+        <w:t>global</w:t>
+      </w:r>
+      <w:r>
+        <w:rPr>
+          <w:rFonts w:ascii="Consolas" w:hAnsi="Consolas" w:cs="Consolas"/>
+        </w:rPr>
+        <w:t xml:space="preserve"> </w:t>
+      </w:r>
+      <w:r>
+        <w:rPr>
+          <w:rFonts w:ascii="Consolas" w:hAnsi="Consolas" w:cs="Consolas"/>
+          <w:lang w:val="en-US"/>
+        </w:rPr>
+        <w:t>user</w:t>
+      </w:r>
+      <w:r>
+        <w:rPr>
+          <w:rFonts w:ascii="Consolas" w:hAnsi="Consolas" w:cs="Consolas"/>
+        </w:rPr>
+        <w:t>.</w:t>
+      </w:r>
+      <w:r>
+        <w:rPr>
+          <w:rFonts w:ascii="Consolas" w:hAnsi="Consolas" w:cs="Consolas"/>
+          <w:lang w:val="en-US"/>
+        </w:rPr>
+        <w:t>name</w:t>
+      </w:r>
+      <w:r>
+        <w:rPr>
+          <w:rFonts w:ascii="Consolas" w:hAnsi="Consolas" w:cs="Consolas"/>
+        </w:rPr>
+        <w:t xml:space="preserve"> "Ваше имя пользователя"</w:t>
+      </w:r>
+    </w:p>
+    <w:p>
+      <w:pPr>
+        <w:rPr>
+          <w:rFonts w:ascii="Consolas" w:hAnsi="Consolas" w:cs="Consolas"/>
+          <w:lang w:val="en-US"/>
+        </w:rPr>
+      </w:pPr>
+      <w:r>
+        <w:rPr>
+          <w:rFonts w:ascii="Consolas" w:hAnsi="Consolas" w:cs="Consolas"/>
+          <w:lang w:val="en-US"/>
+        </w:rPr>
+        <w:t>git config --global user.email "</w:t>
+      </w:r>
+      <w:r>
+        <w:rPr>
+          <w:rFonts w:ascii="Consolas" w:hAnsi="Consolas" w:cs="Consolas"/>
+        </w:rPr>
+        <w:t>Ваша</w:t>
+      </w:r>
+      <w:r>
+        <w:rPr>
+          <w:rFonts w:ascii="Consolas" w:hAnsi="Consolas" w:cs="Consolas"/>
+          <w:lang w:val="en-US"/>
+        </w:rPr>
+        <w:t xml:space="preserve"> </w:t>
+      </w:r>
+      <w:r>
+        <w:rPr>
+          <w:rFonts w:ascii="Consolas" w:hAnsi="Consolas" w:cs="Consolas"/>
+        </w:rPr>
+        <w:t>эл</w:t>
+      </w:r>
+      <w:r>
+        <w:rPr>
+          <w:rFonts w:ascii="Consolas" w:hAnsi="Consolas" w:cs="Consolas"/>
+          <w:lang w:val="en-US"/>
+        </w:rPr>
+        <w:t xml:space="preserve">. </w:t>
+      </w:r>
+      <w:r>
+        <w:rPr>
+          <w:rFonts w:ascii="Consolas" w:hAnsi="Consolas" w:cs="Consolas"/>
+        </w:rPr>
+        <w:t>почта</w:t>
+      </w:r>
+      <w:r>
+        <w:rPr>
+          <w:rFonts w:ascii="Consolas" w:hAnsi="Consolas" w:cs="Consolas"/>
+          <w:lang w:val="en-US"/>
+        </w:rPr>
+        <w:t>"</w:t>
+      </w:r>
+    </w:p>
+    <w:p>
+      <w:r>
+        <w:t xml:space="preserve">После этого можно </w:t>
+      </w:r>
+      <w:r>
+        <w:t>скопировать себе репозиторий с нашим кодом:</w:t>
+      </w:r>
+    </w:p>
+    <w:p>
+      <w:pPr>
+        <w:rPr>
+          <w:rFonts w:ascii="Consolas" w:hAnsi="Consolas" w:cs="Consolas"/>
+          <w:lang w:val="en-US"/>
+        </w:rPr>
+      </w:pPr>
+      <w:r>
+        <w:rPr>
+          <w:rFonts w:ascii="Consolas" w:hAnsi="Consolas" w:cs="Consolas"/>
+          <w:lang w:val="en-US"/>
+        </w:rPr>
+        <w:t xml:space="preserve">git clone </w:t>
+      </w:r>
+      <w:hyperlink r:id="rId10" w:history="1">
+        <w:r>
+          <w:rPr>
+            <w:rStyle w:val="a7"/>
+            <w:rFonts w:ascii="Consolas" w:hAnsi="Consolas" w:cs="Consolas"/>
+            <w:lang w:val="en-US"/>
+          </w:rPr>
+          <w:t>https://github.com/Lakret/manjong.git</w:t>
+        </w:r>
+      </w:hyperlink>
+    </w:p>
+    <w:p>
+      <w:r>
+        <w:t>(</w:t>
+      </w:r>
+      <w:r>
+        <w:t xml:space="preserve">Если захочется сменить директорию, то сначала нужно сделать </w:t>
+      </w:r>
+      <w:r>
+        <w:rPr>
+          <w:rFonts w:ascii="Consolas" w:hAnsi="Consolas" w:cs="Consolas"/>
+          <w:lang w:val="en-US"/>
+        </w:rPr>
+        <w:t>cd</w:t>
+      </w:r>
+      <w:r>
+        <w:rPr>
+          <w:rFonts w:ascii="Consolas" w:hAnsi="Consolas" w:cs="Consolas"/>
+        </w:rPr>
+        <w:t xml:space="preserve"> “путь”</w:t>
+      </w:r>
+      <w:r>
+        <w:t>)</w:t>
+      </w:r>
+    </w:p>
+    <w:p>
+      <w:r>
+        <w:t>После этого вы должны сделать задания, и, когда у вас будет готова финальная версия, сделать следующее:</w:t>
+      </w:r>
+    </w:p>
+    <w:p>
+      <w:pPr>
+        <w:rPr>
+          <w:rFonts w:ascii="Consolas" w:hAnsi="Consolas" w:cs="Consolas"/>
+        </w:rPr>
+      </w:pPr>
+      <w:r>
+        <w:rPr>
+          <w:rFonts w:ascii="Consolas" w:hAnsi="Consolas" w:cs="Consolas"/>
+          <w:lang w:val="en-US"/>
+        </w:rPr>
+        <w:lastRenderedPageBreak/>
+        <w:t>git</w:t>
+      </w:r>
+      <w:r>
+        <w:rPr>
+          <w:rFonts w:ascii="Consolas" w:hAnsi="Consolas" w:cs="Consolas"/>
+        </w:rPr>
+        <w:t xml:space="preserve"> </w:t>
+      </w:r>
+      <w:r>
+        <w:rPr>
+          <w:rFonts w:ascii="Consolas" w:hAnsi="Consolas" w:cs="Consolas"/>
+          <w:lang w:val="en-US"/>
+        </w:rPr>
+        <w:t>add</w:t>
+      </w:r>
+      <w:r>
+        <w:rPr>
+          <w:rFonts w:ascii="Consolas" w:hAnsi="Consolas" w:cs="Consolas"/>
+        </w:rPr>
+        <w:t xml:space="preserve"> .</w:t>
+      </w:r>
+    </w:p>
+    <w:p>
+      <w:pPr>
+        <w:rPr>
+          <w:rFonts w:ascii="Consolas" w:hAnsi="Consolas" w:cs="Consolas"/>
+        </w:rPr>
+      </w:pPr>
+      <w:r>
+        <w:rPr>
+          <w:rFonts w:ascii="Consolas" w:hAnsi="Consolas" w:cs="Consolas"/>
+          <w:lang w:val="en-US"/>
+        </w:rPr>
+        <w:t>git</w:t>
+      </w:r>
+      <w:r>
+        <w:rPr>
+          <w:rFonts w:ascii="Consolas" w:hAnsi="Consolas" w:cs="Consolas"/>
+        </w:rPr>
+        <w:t xml:space="preserve"> </w:t>
+      </w:r>
+      <w:r>
+        <w:rPr>
+          <w:rFonts w:ascii="Consolas" w:hAnsi="Consolas" w:cs="Consolas"/>
+          <w:lang w:val="en-US"/>
+        </w:rPr>
+        <w:t>commit</w:t>
+      </w:r>
+      <w:r>
+        <w:rPr>
+          <w:rFonts w:ascii="Consolas" w:hAnsi="Consolas" w:cs="Consolas"/>
+        </w:rPr>
+        <w:t xml:space="preserve"> -</w:t>
+      </w:r>
+      <w:r>
+        <w:rPr>
+          <w:rFonts w:ascii="Consolas" w:hAnsi="Consolas" w:cs="Consolas"/>
+          <w:lang w:val="en-US"/>
+        </w:rPr>
+        <w:t>m</w:t>
+      </w:r>
+      <w:r>
+        <w:rPr>
+          <w:rFonts w:ascii="Consolas" w:hAnsi="Consolas" w:cs="Consolas"/>
+        </w:rPr>
+        <w:t xml:space="preserve"> “Любой комментарий на английском”</w:t>
+      </w:r>
+    </w:p>
+    <w:p>
+      <w:pPr>
+        <w:rPr>
+          <w:rFonts w:ascii="Consolas" w:hAnsi="Consolas" w:cs="Consolas"/>
+        </w:rPr>
+      </w:pPr>
+      <w:r>
+        <w:rPr>
+          <w:rFonts w:ascii="Consolas" w:hAnsi="Consolas" w:cs="Consolas"/>
+          <w:lang w:val="en-US"/>
+        </w:rPr>
+        <w:t>git</w:t>
+      </w:r>
+      <w:r>
+        <w:rPr>
+          <w:rFonts w:ascii="Consolas" w:hAnsi="Consolas" w:cs="Consolas"/>
+        </w:rPr>
+        <w:t xml:space="preserve"> </w:t>
+      </w:r>
+      <w:r>
+        <w:rPr>
+          <w:rFonts w:ascii="Consolas" w:hAnsi="Consolas" w:cs="Consolas"/>
+          <w:lang w:val="en-US"/>
+        </w:rPr>
+        <w:t>push</w:t>
+      </w:r>
+      <w:r>
+        <w:rPr>
+          <w:rFonts w:ascii="Consolas" w:hAnsi="Consolas" w:cs="Consolas"/>
+        </w:rPr>
+        <w:t xml:space="preserve"> </w:t>
+      </w:r>
+      <w:r>
+        <w:rPr>
+          <w:rFonts w:ascii="Consolas" w:hAnsi="Consolas" w:cs="Consolas"/>
+          <w:lang w:val="en-US"/>
+        </w:rPr>
+        <w:t>origin</w:t>
+      </w:r>
+      <w:r>
+        <w:rPr>
+          <w:rFonts w:ascii="Consolas" w:hAnsi="Consolas" w:cs="Consolas"/>
+        </w:rPr>
+        <w:t xml:space="preserve"> </w:t>
+      </w:r>
+      <w:r>
+        <w:rPr>
+          <w:rFonts w:ascii="Consolas" w:hAnsi="Consolas" w:cs="Consolas"/>
+          <w:lang w:val="en-US"/>
+        </w:rPr>
+        <w:t>master</w:t>
+      </w:r>
+    </w:p>
+    <w:p>
+      <w:r>
+        <w:t>Таким образом, вы отправите их на гитхаб.</w:t>
       </w:r>
     </w:p>
     <w:sectPr>

</xml_diff>